<commit_message>
Updated PPIT group assignment
</commit_message>
<xml_diff>
--- a/PPIT/PPIT_6676_Industry_Analysis_u3149399.docx
+++ b/PPIT/PPIT_6676_Industry_Analysis_u3149399.docx
@@ -83,121 +83,155 @@
       <w:pPr>
         <w:jc w:val="both"/>
       </w:pPr>
+    </w:p>
+    <w:p>
+      <w:pPr>
+        <w:jc w:val="both"/>
+      </w:pPr>
+      <w:r>
+        <w:t xml:space="preserve">There are numerous players in the Australian Telecom industry. </w:t>
+      </w:r>
+      <w:r>
+        <w:t xml:space="preserve">The first-tier scene is dominated by </w:t>
+      </w:r>
+      <w:r>
+        <w:t>Telstra Corporation Limited</w:t>
+      </w:r>
+      <w:r>
+        <w:t xml:space="preserve"> (Telstra),</w:t>
+      </w:r>
+      <w:r>
+        <w:t xml:space="preserve"> </w:t>
+      </w:r>
+      <w:r>
+        <w:t>SingTel Optus (Optus) and Vodafone Hutchinson Australia</w:t>
+      </w:r>
+      <w:r>
+        <w:t xml:space="preserve"> (Vodafon</w:t>
+      </w:r>
+      <w:r>
+        <w:t xml:space="preserve">e). Amongst the three, Telstra </w:t>
+      </w:r>
+      <w:r>
+        <w:t>dominates the market, with over 50% market share (</w:t>
+      </w:r>
+      <w:r>
+        <w:t>Harpur, 2017</w:t>
+      </w:r>
+      <w:r>
+        <w:t>a</w:t>
+      </w:r>
+      <w:r>
+        <w:t>)</w:t>
+      </w:r>
+      <w:r>
+        <w:t xml:space="preserve">. </w:t>
+      </w:r>
+      <w:r>
+        <w:t xml:space="preserve">First-tier providers are those with their own networks. Second-tier providers are those that buy access from first-tier providers. Second tier providers in Australia include </w:t>
+      </w:r>
+      <w:r>
+        <w:t>Macquarie Telecom, Vocus M2, Nextgen Networks (Nextgen Group), TPG Telecom (iiNet)</w:t>
+      </w:r>
+      <w:r>
+        <w:t xml:space="preserve"> (Budde, 2016</w:t>
+      </w:r>
+      <w:r>
+        <w:t>).</w:t>
+      </w:r>
+    </w:p>
+    <w:p>
+      <w:pPr>
+        <w:jc w:val="both"/>
+      </w:pPr>
+    </w:p>
+    <w:p>
+      <w:pPr>
+        <w:jc w:val="both"/>
+      </w:pPr>
+      <w:r>
+        <w:t>Harpur (2017b) points out</w:t>
+      </w:r>
+      <w:r>
+        <w:t xml:space="preserve"> that by late 2016, mobile penetration in Australia has reached 143%</w:t>
+      </w:r>
+      <w:r>
+        <w:t>, which is fuelled by increase in population and consumers migrating from fixed line to mobile phones. The report goes on to show that the userbase is concentrated on 3G plans which is gradually losing ground to LTE (Long Term Evolution) due to growing reach of LTE network and avalability of affordable LTE-enabled smartphones.</w:t>
+      </w:r>
+    </w:p>
+    <w:p>
+      <w:pPr>
+        <w:jc w:val="both"/>
+      </w:pPr>
+    </w:p>
+    <w:p>
+      <w:pPr>
+        <w:jc w:val="both"/>
+      </w:pPr>
+      <w:r>
+        <w:t>This Industry analysis report will focus on Vodafone, which provides mobile voice, text and data services in Australia.</w:t>
+      </w:r>
+    </w:p>
+    <w:p>
+      <w:pPr>
+        <w:jc w:val="both"/>
+      </w:pPr>
+    </w:p>
+    <w:p>
+      <w:pPr>
+        <w:pStyle w:val="Heading1"/>
+      </w:pPr>
+      <w:r>
+        <w:t>Vodafone Hutchinson Australia</w:t>
+      </w:r>
+    </w:p>
+    <w:p/>
+    <w:p>
+      <w:r>
+        <w:t>Vodafone Hutchinson Australia (VHA) is founded in 2009 as a</w:t>
+      </w:r>
+      <w:r>
+        <w:t xml:space="preserve"> 50-50</w:t>
+      </w:r>
+      <w:r>
+        <w:t xml:space="preserve"> joint venture between Vodafone</w:t>
+      </w:r>
+      <w:r>
+        <w:t xml:space="preserve"> Group Plc</w:t>
+      </w:r>
+      <w:r>
+        <w:t xml:space="preserve"> and Hutchinson </w:t>
+      </w:r>
+      <w:r>
+        <w:t>Telecommunications (Australia) Limoted</w:t>
+      </w:r>
+      <w:r>
+        <w:t>3G Australia on a 50-50 basis (</w:t>
+      </w:r>
+      <w:r>
+        <w:t>http://www.vodafone.com.au/about/company</w:t>
+      </w:r>
+      <w:r>
+        <w:t>). It is the third largest te</w:t>
+      </w:r>
+      <w:r>
+        <w:t>lecommunications company</w:t>
+      </w:r>
+      <w:r>
+        <w:t xml:space="preserve"> in Aust</w:t>
+      </w:r>
+      <w:r>
+        <w:t>ralia and provides mobile voice</w:t>
+      </w:r>
+      <w:r>
+        <w:t>, text and data services.</w:t>
+      </w:r>
+    </w:p>
+    <w:p/>
+    <w:p>
       <w:bookmarkStart w:id="0" w:name="_GoBack"/>
       <w:bookmarkEnd w:id="0"/>
     </w:p>
-    <w:p>
-      <w:pPr>
-        <w:jc w:val="both"/>
-      </w:pPr>
-      <w:r>
-        <w:t xml:space="preserve">There are numerous players in the Australian Telecom industry. </w:t>
-      </w:r>
-      <w:r>
-        <w:t xml:space="preserve">The first-tier scene is dominated by </w:t>
-      </w:r>
-      <w:r>
-        <w:t>Telstra Corporation Limited</w:t>
-      </w:r>
-      <w:r>
-        <w:t xml:space="preserve"> (Telstra),</w:t>
-      </w:r>
-      <w:r>
-        <w:t xml:space="preserve"> </w:t>
-      </w:r>
-      <w:r>
-        <w:t>SingTel Optus</w:t>
-      </w:r>
-      <w:r>
-        <w:t xml:space="preserve"> (Optus) and </w:t>
-      </w:r>
-      <w:r>
-        <w:t>Vodafone Hutchinson Australia</w:t>
-      </w:r>
-      <w:r>
-        <w:t xml:space="preserve"> (Vodafon</w:t>
-      </w:r>
-      <w:r>
-        <w:t>e). Amongst the three, Telstra</w:t>
-      </w:r>
-      <w:r>
-        <w:t xml:space="preserve"> </w:t>
-      </w:r>
-      <w:r>
-        <w:t>dominates the market, with over 50% market share (</w:t>
-      </w:r>
-      <w:r>
-        <w:t>Harpur, 2017</w:t>
-      </w:r>
-      <w:r>
-        <w:t>a</w:t>
-      </w:r>
-      <w:r>
-        <w:t>)</w:t>
-      </w:r>
-      <w:r>
-        <w:t xml:space="preserve">. </w:t>
-      </w:r>
-      <w:r>
-        <w:t xml:space="preserve">First-tier providers are those with their own networks. Second-tier providers are those that buy access from first-tier providers. Second tier providers in Australia include </w:t>
-      </w:r>
-      <w:r>
-        <w:t>Macquarie Telecom, Vocus M2, Nextgen Networks (Nextgen Group), TPG Telecom (iiNet)</w:t>
-      </w:r>
-      <w:r>
-        <w:t xml:space="preserve"> (Budde, 2016</w:t>
-      </w:r>
-      <w:r>
-        <w:t>).</w:t>
-      </w:r>
-    </w:p>
-    <w:p>
-      <w:pPr>
-        <w:jc w:val="both"/>
-      </w:pPr>
-    </w:p>
-    <w:p>
-      <w:pPr>
-        <w:jc w:val="both"/>
-      </w:pPr>
-      <w:r>
-        <w:t>Harpur (2017b) points out</w:t>
-      </w:r>
-      <w:r>
-        <w:t xml:space="preserve"> that by late 2016, mobile penetration in Australia has reached 143%</w:t>
-      </w:r>
-      <w:r>
-        <w:t>, which is fuelled by increase in population and consumers migrating from fixed line to mobile phones. The report goes on to show that the userbase is concentrated on 3G plans which is gradually losing ground to LTE (Long Term Evolution) due to growing reach of LTE network and avalability of affordable LTE-enabled smartphones.</w:t>
-      </w:r>
-    </w:p>
-    <w:p>
-      <w:pPr>
-        <w:jc w:val="both"/>
-      </w:pPr>
-    </w:p>
-    <w:p>
-      <w:pPr>
-        <w:jc w:val="both"/>
-      </w:pPr>
-      <w:r>
-        <w:t>This Industry analysis report will focus on Vodafone, which provides mobile voice, text and data services in Australia.</w:t>
-      </w:r>
-    </w:p>
-    <w:p>
-      <w:pPr>
-        <w:jc w:val="both"/>
-      </w:pPr>
-    </w:p>
-    <w:p>
-      <w:pPr>
-        <w:pStyle w:val="Heading1"/>
-      </w:pPr>
-      <w:r>
-        <w:t>Vodafone Hutchinson Australia</w:t>
-      </w:r>
-    </w:p>
-    <w:p/>
-    <w:p/>
     <w:p/>
     <w:p/>
     <w:p>
@@ -233,7 +267,19 @@
           <w:rPr>
             <w:rStyle w:val="Hyperlink"/>
           </w:rPr>
-          <w:t>https://www.budde.com.au/Research/Australia-Telco-Company-Profiles-2nd-Tier</w:t>
+          <w:t>https://www.budde.com.au/Research/Aus</w:t>
+        </w:r>
+        <w:r>
+          <w:rPr>
+            <w:rStyle w:val="Hyperlink"/>
+          </w:rPr>
+          <w:t>t</w:t>
+        </w:r>
+        <w:r>
+          <w:rPr>
+            <w:rStyle w:val="Hyperlink"/>
+          </w:rPr>
+          <w:t>ralia-Telco-Company-Profiles-2nd-Tier</w:t>
         </w:r>
       </w:hyperlink>
       <w:r>
@@ -255,6 +301,7 @@
         <w:ind w:left="720" w:hanging="720"/>
       </w:pPr>
       <w:r>
+        <w:lastRenderedPageBreak/>
         <w:t xml:space="preserve">Clarke, R 2004, </w:t>
       </w:r>
       <w:r>
@@ -272,30 +319,14 @@
       <w:r>
         <w:t>&lt;</w:t>
       </w:r>
-      <w:r>
-        <w:fldChar w:fldCharType="begin"/>
-      </w:r>
-      <w:r>
-        <w:instrText xml:space="preserve"> HYPERLINK "http://www</w:instrText>
-      </w:r>
-      <w:r>
-        <w:instrText xml:space="preserve">.rogerclarke.com/II/OzI04.html" </w:instrText>
-      </w:r>
-      <w:r>
-        <w:fldChar w:fldCharType="separate"/>
-      </w:r>
-      <w:r>
-        <w:rPr>
-          <w:rStyle w:val="Hyperlink"/>
-        </w:rPr>
-        <w:t>http://www.rogerclarke.com/II/OzI04.html</w:t>
-      </w:r>
-      <w:r>
-        <w:rPr>
-          <w:rStyle w:val="Hyperlink"/>
-        </w:rPr>
-        <w:fldChar w:fldCharType="end"/>
-      </w:r>
+      <w:hyperlink r:id="rId5" w:history="1">
+        <w:r>
+          <w:rPr>
+            <w:rStyle w:val="Hyperlink"/>
+          </w:rPr>
+          <w:t>http://www.rogerclarke.com/II/OzI04.html</w:t>
+        </w:r>
+      </w:hyperlink>
       <w:r>
         <w:t>&gt;</w:t>
       </w:r>
@@ -330,7 +361,7 @@
       <w:r>
         <w:t>BuddeComm, viewed 4 April 2017, &lt;</w:t>
       </w:r>
-      <w:hyperlink r:id="rId5" w:history="1">
+      <w:hyperlink r:id="rId6" w:history="1">
         <w:r>
           <w:rPr>
             <w:rStyle w:val="Hyperlink"/>
@@ -361,18 +392,12 @@
         <w:t>Australia - Mobile Communications - Subscriber Statistics</w:t>
       </w:r>
       <w:r>
-        <w:t xml:space="preserve">, </w:t>
-      </w:r>
-      <w:r>
-        <w:t>BuddeComm</w:t>
-      </w:r>
-      <w:r>
-        <w:t>, viewed 5 April 2017, &lt;</w:t>
+        <w:t>, BuddeComm, viewed 5 April 2017, &lt;</w:t>
       </w:r>
       <w:r>
         <w:t xml:space="preserve"> </w:t>
       </w:r>
-      <w:hyperlink r:id="rId6" w:history="1">
+      <w:hyperlink r:id="rId7" w:history="1">
         <w:r>
           <w:rPr>
             <w:rStyle w:val="Hyperlink"/>
@@ -827,6 +852,7 @@
   <w:style w:type="character" w:default="1" w:styleId="DefaultParagraphFont">
     <w:name w:val="Default Paragraph Font"/>
     <w:uiPriority w:val="1"/>
+    <w:semiHidden/>
     <w:unhideWhenUsed/>
   </w:style>
   <w:style w:type="table" w:default="1" w:styleId="TableNormal">

</xml_diff>

<commit_message>
updated PPIT and ITW assignments
</commit_message>
<xml_diff>
--- a/PPIT/PPIT_6676_Industry_Analysis_u3149399.docx
+++ b/PPIT/PPIT_6676_Industry_Analysis_u3149399.docx
@@ -5,6 +5,7 @@
     <w:p>
       <w:pPr>
         <w:pStyle w:val="Heading1"/>
+        <w:jc w:val="both"/>
       </w:pPr>
       <w:r>
         <w:t>Overview of Australian Telecommunication</w:t>
@@ -16,7 +17,11 @@
         <w:t xml:space="preserve"> Industry</w:t>
       </w:r>
     </w:p>
-    <w:p/>
+    <w:p>
+      <w:pPr>
+        <w:jc w:val="both"/>
+      </w:pPr>
+    </w:p>
     <w:p>
       <w:pPr>
         <w:jc w:val="both"/>
@@ -28,7 +33,13 @@
         <w:t xml:space="preserve"> and Australian society. </w:t>
       </w:r>
       <w:r>
-        <w:t xml:space="preserve">Internet first became available to Australian universities in 1989 via the </w:t>
+        <w:t xml:space="preserve">Internet first became available </w:t>
+      </w:r>
+      <w:r>
+        <w:t xml:space="preserve">in Australia </w:t>
+      </w:r>
+      <w:r>
+        <w:t xml:space="preserve">to Australian universities in 1989 via the </w:t>
       </w:r>
       <w:r>
         <w:t>Australian Academic &amp; Research Network (AARNet)</w:t>
@@ -40,7 +51,10 @@
         <w:t xml:space="preserve">. </w:t>
       </w:r>
       <w:r>
-        <w:t>Eversince, the in</w:t>
+        <w:t>Ever since</w:t>
+      </w:r>
+      <w:r>
+        <w:t>, the in</w:t>
       </w:r>
       <w:r>
         <w:t>dustry has grown to include different services like broa</w:t>
@@ -104,7 +118,13 @@
         <w:t xml:space="preserve"> </w:t>
       </w:r>
       <w:r>
-        <w:t>SingTel Optus (Optus) and Vodafone Hutchinson Australia</w:t>
+        <w:t>SingTel Op</w:t>
+      </w:r>
+      <w:r>
+        <w:t>tus (Optus) and Vodafone Hutchi</w:t>
+      </w:r>
+      <w:r>
+        <w:t>son Australia</w:t>
       </w:r>
       <w:r>
         <w:t xml:space="preserve"> (Vodafon</w:t>
@@ -139,6 +159,9 @@
       <w:r>
         <w:t>).</w:t>
       </w:r>
+      <w:r>
+        <w:t xml:space="preserve"> This shows that mobile services in Australia is highly competitive and rapidly growing industry.</w:t>
+      </w:r>
     </w:p>
     <w:p>
       <w:pPr>
@@ -156,20 +179,53 @@
         <w:t xml:space="preserve"> that by late 2016, mobile penetration in Australia has reached 143%</w:t>
       </w:r>
       <w:r>
-        <w:t>, which is fuelled by increase in population and consumers migrating from fixed line to mobile phones. The report goes on to show that the userbase is concentrated on 3G plans which is gradually losing ground to LTE (Long Term Evolution) due to growing reach of LTE network and avalability of affordable LTE-enabled smartphones.</w:t>
-      </w:r>
-    </w:p>
-    <w:p>
-      <w:pPr>
-        <w:jc w:val="both"/>
-      </w:pPr>
-    </w:p>
-    <w:p>
-      <w:pPr>
-        <w:jc w:val="both"/>
-      </w:pPr>
-      <w:r>
-        <w:t>This Industry analysis report will focus on Vodafone, which provides mobile voice, text and data services in Australia.</w:t>
+        <w:t xml:space="preserve">, which is fuelled by increase in population and consumers migrating from fixed line to mobile phones. The report goes on to show that the </w:t>
+      </w:r>
+      <w:r>
+        <w:t>user base</w:t>
+      </w:r>
+      <w:r>
+        <w:t xml:space="preserve"> is concentrated on 3G plans which is gradually losing ground to LTE (Long Term Evolution) due to growing reach of LTE network and </w:t>
+      </w:r>
+      <w:r>
+        <w:t>availability</w:t>
+      </w:r>
+      <w:r>
+        <w:t xml:space="preserve"> of affordable LTE-enabled smartphones.</w:t>
+      </w:r>
+      <w:r>
+        <w:t xml:space="preserve"> </w:t>
+      </w:r>
+    </w:p>
+    <w:p>
+      <w:pPr>
+        <w:jc w:val="both"/>
+      </w:pPr>
+    </w:p>
+    <w:p>
+      <w:pPr>
+        <w:jc w:val="both"/>
+      </w:pPr>
+      <w:r>
+        <w:t xml:space="preserve">This Industry analysis report </w:t>
+      </w:r>
+      <w:r>
+        <w:t>intends to obtain a better understanding of Vodafone Hutchison Australia (</w:t>
+      </w:r>
+      <w:r>
+        <w:t>Vodafone</w:t>
+      </w:r>
+      <w:r>
+        <w:t xml:space="preserve">) with focus on analysis on its services, market, </w:t>
+      </w:r>
+      <w:r>
+        <w:t>strengths, weaknesses, opportunities and threats</w:t>
+      </w:r>
+      <w:r>
+        <w:t xml:space="preserve"> and will provide recommendations on potential business partnership possibilities with the company</w:t>
+      </w:r>
+      <w:r>
+        <w:t>.</w:t>
       </w:r>
     </w:p>
     <w:p>
@@ -180,63 +236,889 @@
     <w:p>
       <w:pPr>
         <w:pStyle w:val="Heading1"/>
-      </w:pPr>
-      <w:r>
-        <w:t>Vodafone Hutchinson Australia</w:t>
-      </w:r>
-    </w:p>
-    <w:p/>
-    <w:p>
-      <w:r>
-        <w:t>Vodafone Hutchinson Australia (VHA) is founded in 2009 as a</w:t>
-      </w:r>
-      <w:r>
-        <w:t xml:space="preserve"> 50-50</w:t>
-      </w:r>
-      <w:r>
-        <w:t xml:space="preserve"> joint venture between Vodafone</w:t>
-      </w:r>
-      <w:r>
-        <w:t xml:space="preserve"> Group Plc</w:t>
-      </w:r>
-      <w:r>
-        <w:t xml:space="preserve"> and Hutchinson </w:t>
-      </w:r>
-      <w:r>
-        <w:t>Telecommunications (Australia) Limoted</w:t>
-      </w:r>
-      <w:r>
-        <w:t>3G Australia on a 50-50 basis (</w:t>
-      </w:r>
-      <w:r>
-        <w:t>http://www.vodafone.com.au/about/company</w:t>
-      </w:r>
-      <w:r>
-        <w:t>). It is the third largest te</w:t>
-      </w:r>
-      <w:r>
-        <w:t>lecommunications company</w:t>
-      </w:r>
-      <w:r>
-        <w:t xml:space="preserve"> in Aust</w:t>
-      </w:r>
-      <w:r>
-        <w:t>ralia and provides mobile voice</w:t>
-      </w:r>
-      <w:r>
-        <w:t>, text and data services.</w:t>
-      </w:r>
-    </w:p>
-    <w:p/>
-    <w:p>
+        <w:jc w:val="both"/>
+      </w:pPr>
+      <w:r>
+        <w:t>Vodafone Hutchi</w:t>
+      </w:r>
+      <w:r>
+        <w:t>son Australia</w:t>
+      </w:r>
+    </w:p>
+    <w:p>
+      <w:pPr>
+        <w:jc w:val="both"/>
+      </w:pPr>
+    </w:p>
+    <w:p>
+      <w:pPr>
+        <w:pStyle w:val="Heading2"/>
+        <w:jc w:val="both"/>
+      </w:pPr>
+      <w:r>
+        <w:t>Company Information</w:t>
+      </w:r>
+    </w:p>
+    <w:p>
+      <w:pPr>
+        <w:jc w:val="both"/>
+      </w:pPr>
+      <w:r>
+        <w:t>Vodafone Hutchison Australia</w:t>
+      </w:r>
+      <w:r>
+        <w:t xml:space="preserve"> (VHA)</w:t>
+      </w:r>
+      <w:r>
+        <w:t xml:space="preserve"> (hereafter referred to as ‘Vodafone’ in this report)</w:t>
+      </w:r>
+      <w:r>
+        <w:t xml:space="preserve"> is a 50-50 joint venture between Vodafone Group Plc and Hutchison Tel</w:t>
+      </w:r>
+      <w:r>
+        <w:t>ecommunications (Australia) Limited</w:t>
+      </w:r>
+      <w:r>
+        <w:t xml:space="preserve"> and founded in 2009</w:t>
+      </w:r>
+      <w:r>
+        <w:t xml:space="preserve">. </w:t>
+      </w:r>
+      <w:r>
+        <w:t>It is the third largest telecommunications company in Australia and offers mobile voice, text and data packages to individual and business customers</w:t>
+      </w:r>
+      <w:r>
+        <w:t xml:space="preserve"> (Vodafone</w:t>
+      </w:r>
+      <w:r>
+        <w:t>,</w:t>
+      </w:r>
+      <w:r>
+        <w:t xml:space="preserve"> 2017)</w:t>
+      </w:r>
+      <w:r>
+        <w:t xml:space="preserve">. </w:t>
+      </w:r>
+    </w:p>
+    <w:p>
+      <w:pPr>
+        <w:jc w:val="both"/>
+      </w:pPr>
+    </w:p>
+    <w:p>
+      <w:pPr>
+        <w:jc w:val="both"/>
+      </w:pPr>
+      <w:r>
+        <w:t>Vodafone</w:t>
+      </w:r>
+      <w:r>
+        <w:t xml:space="preserve">, as part of its ethics and corporate responsibility focuses on safe and secure use of mobile devices, making their products and services accessible, and managing their impact on the environment. Besides, VHF also focuses on improving health of Australians through technology and has till date donated $26 million on </w:t>
+      </w:r>
+      <w:r>
+        <w:t xml:space="preserve">technology and research in the field of </w:t>
+      </w:r>
+      <w:r>
+        <w:t xml:space="preserve">cure for </w:t>
+      </w:r>
+      <w:r>
+        <w:t>cancer</w:t>
+      </w:r>
+      <w:r>
+        <w:t xml:space="preserve"> (</w:t>
+      </w:r>
+      <w:r>
+        <w:t>Vodafone, 2017)</w:t>
+      </w:r>
+      <w:r>
+        <w:t xml:space="preserve">. </w:t>
+      </w:r>
+    </w:p>
+    <w:p>
+      <w:pPr>
+        <w:jc w:val="both"/>
+      </w:pPr>
+    </w:p>
+    <w:p>
+      <w:pPr>
+        <w:jc w:val="both"/>
+      </w:pPr>
+      <w:r>
+        <w:lastRenderedPageBreak/>
+        <w:t>In its offices in Sydney, Melbourne, Brisbane, Adelaide, Perth, Hobart and retail stores throughout Australia, Vodafone employs around 3000 people. Vodafone also employs around 330 engineers to look after network and other infrastructures round the clock. The company considers its human resource as the secret to creating a sustainable business. As a high performanc</w:t>
+      </w:r>
+      <w:r>
+        <w:t>e values based organization, Vodafone</w:t>
+      </w:r>
+      <w:r>
+        <w:t xml:space="preserve"> makes significant investment in its people to maximise performance and productivity. As professionals, people working in </w:t>
+      </w:r>
+      <w:r>
+        <w:t>Vodafone</w:t>
+      </w:r>
+      <w:r>
+        <w:t xml:space="preserve"> are encouraged and expected to work and behave in line with its business principles and ethics (Vodafone, 2017). </w:t>
+      </w:r>
+    </w:p>
+    <w:p>
+      <w:pPr>
+        <w:jc w:val="both"/>
+      </w:pPr>
+    </w:p>
+    <w:p>
+      <w:pPr>
+        <w:pStyle w:val="Heading2"/>
+        <w:jc w:val="both"/>
+      </w:pPr>
+      <w:r>
+        <w:t>Product</w:t>
+      </w:r>
+      <w:r>
+        <w:t>s</w:t>
+      </w:r>
+      <w:r>
+        <w:t xml:space="preserve"> and Market</w:t>
+      </w:r>
+    </w:p>
+    <w:p>
+      <w:pPr>
+        <w:jc w:val="both"/>
+      </w:pPr>
+      <w:r>
+        <w:t>Over the years, Vodafone</w:t>
+      </w:r>
+      <w:r>
+        <w:t xml:space="preserve"> has built and operated various mobile network</w:t>
+      </w:r>
+      <w:r>
+        <w:t>s based on relevant technologies of the day</w:t>
+      </w:r>
+      <w:r>
+        <w:t>. It provides its services through GSM, 3G and 4G</w:t>
+      </w:r>
+      <w:r>
+        <w:t xml:space="preserve"> networks</w:t>
+      </w:r>
+      <w:r>
+        <w:t xml:space="preserve">. Its 4G network is one of the largest in Australia. </w:t>
+      </w:r>
+      <w:r>
+        <w:t>The network is upgrad</w:t>
+      </w:r>
+      <w:r>
+        <w:t>ed constantly to meet user need</w:t>
+      </w:r>
+      <w:r>
+        <w:t xml:space="preserve"> and technology change. The network</w:t>
+      </w:r>
+      <w:r>
+        <w:t xml:space="preserve"> is accessible from all major Australian metropolitan areas and regions. </w:t>
+      </w:r>
+      <w:r>
+        <w:t>As part of Australian Government’s Mobile Black Spot program</w:t>
+      </w:r>
+      <w:r>
+        <w:t xml:space="preserve"> and in line with the company’s mission to provide better coverage and choice to regional Australia</w:t>
+      </w:r>
+      <w:r>
+        <w:t>, Vodafone</w:t>
+      </w:r>
+      <w:r>
+        <w:t xml:space="preserve"> is building 74 new towers in </w:t>
+      </w:r>
+      <w:r>
+        <w:t>New South Wales, Queensland, Victoria, Tasmania and Western Australia at a cost of more than $20 million. This is expected to bring about innovation and productivity benefit to regional Australia (</w:t>
+      </w:r>
+      <w:r>
+        <w:t>Vodafone, 2017)</w:t>
+      </w:r>
+      <w:r>
+        <w:t>.</w:t>
+      </w:r>
+      <w:r>
+        <w:t xml:space="preserve"> </w:t>
+      </w:r>
+    </w:p>
+    <w:p>
+      <w:pPr>
+        <w:jc w:val="both"/>
+      </w:pPr>
+    </w:p>
+    <w:p>
+      <w:pPr>
+        <w:jc w:val="both"/>
+      </w:pPr>
+      <w:r>
+        <w:t>Harpur (2017c) points out that in</w:t>
+      </w:r>
+      <w:r>
+        <w:t xml:space="preserve"> January </w:t>
+      </w:r>
+      <w:r>
+        <w:t xml:space="preserve">of </w:t>
+      </w:r>
+      <w:r>
+        <w:t>2017</w:t>
+      </w:r>
+      <w:r>
+        <w:t>,</w:t>
+      </w:r>
+      <w:r>
+        <w:t xml:space="preserve"> Vodafone started working on a large project to transform its network, which involves </w:t>
+      </w:r>
+      <w:r>
+        <w:t>virtualizing both its core and IP networks</w:t>
+      </w:r>
+      <w:r>
+        <w:t xml:space="preserve"> in transition to a 5G network. </w:t>
+      </w:r>
+      <w:r>
+        <w:t>The report goes on to state that t</w:t>
+      </w:r>
+      <w:r>
+        <w:t>his</w:t>
+      </w:r>
+      <w:r>
+        <w:t xml:space="preserve"> project</w:t>
+      </w:r>
+      <w:r>
+        <w:t xml:space="preserve"> is expected to </w:t>
+      </w:r>
+      <w:r>
+        <w:t>be completed in</w:t>
+      </w:r>
+      <w:r>
+        <w:t xml:space="preserve"> </w:t>
+      </w:r>
+      <w:r>
+        <w:t>5 years</w:t>
+      </w:r>
+      <w:r>
+        <w:t xml:space="preserve">. </w:t>
+      </w:r>
+      <w:r>
+        <w:t>The work of virtualizing its core and IP networks has been outsourced to Ericsson and Cisco systems (Vodafone, 2017).</w:t>
+      </w:r>
+    </w:p>
+    <w:p>
+      <w:pPr>
+        <w:jc w:val="both"/>
+      </w:pPr>
+    </w:p>
+    <w:p>
+      <w:pPr>
+        <w:jc w:val="both"/>
+      </w:pPr>
+      <w:r>
+        <w:t>F</w:t>
+      </w:r>
+      <w:r>
+        <w:t>or its individual customers, Vodafone</w:t>
+      </w:r>
+      <w:r>
+        <w:t xml:space="preserve"> provides its services in form of Mobile Phone Plans, Sim Only Plans and Prepaid Plans. All these plans include mobile voice and data services to indivi</w:t>
+      </w:r>
+      <w:r>
+        <w:t>duals. For businesses, in addition to</w:t>
+      </w:r>
+      <w:r>
+        <w:t xml:space="preserve"> the above plans, it also provides mobile broadband plans</w:t>
+      </w:r>
+      <w:r>
+        <w:t xml:space="preserve"> (Vodafone, 2017)</w:t>
+      </w:r>
+      <w:r>
+        <w:t xml:space="preserve">. </w:t>
+      </w:r>
+      <w:r>
+        <w:t xml:space="preserve">To attract more consumers, Vodafone provides customer friendly </w:t>
+      </w:r>
+      <w:r>
+        <w:t>propositions such as $ 5 Roaming and $0 Roaming to New Zealand and red plan products (Vodafone, 2017).</w:t>
+      </w:r>
+    </w:p>
+    <w:p>
+      <w:pPr>
+        <w:jc w:val="both"/>
+      </w:pPr>
+    </w:p>
+    <w:p>
+      <w:pPr>
+        <w:jc w:val="both"/>
+      </w:pPr>
+      <w:r>
+        <w:t xml:space="preserve">Vodafone is taking a lead </w:t>
+      </w:r>
+      <w:r>
+        <w:t xml:space="preserve">role </w:t>
+      </w:r>
+      <w:r>
+        <w:t>in developing cyber securit</w:t>
+      </w:r>
+      <w:r>
+        <w:t>y infrastructure</w:t>
+      </w:r>
+      <w:r>
+        <w:t xml:space="preserve"> in Australia. </w:t>
+      </w:r>
+      <w:r>
+        <w:t xml:space="preserve">Player (2016) reports on a multimillion-dollar partnership between Vodafone and two other companies namely, Dimension Data and FireEye, to build its first Cyber Defence and Response Centre (CDRC). Vodafone’s CDRC will provide cybersecurity related services like event and threat monitoring, intelligence and threat protection and security incident response. </w:t>
+      </w:r>
+      <w:r>
+        <w:t xml:space="preserve">Once completed, the infrastructure is expected to protect the company’s critical information, infrastructure and intellectual property from cyber criminals. The report quotes Vodafone’s Chief Technology Officer, </w:t>
+      </w:r>
+      <w:r>
+        <w:t>Kevin Millroy</w:t>
+      </w:r>
+      <w:r>
+        <w:t xml:space="preserve">, stating Vodafone’s objective of its upcoming CDRC ultimately helping to </w:t>
+      </w:r>
+      <w:r>
+        <w:t xml:space="preserve">protect </w:t>
+      </w:r>
+      <w:r>
+        <w:t xml:space="preserve">national security and economic prosperity </w:t>
+      </w:r>
+      <w:r>
+        <w:t xml:space="preserve">of Australia </w:t>
+      </w:r>
+      <w:r>
+        <w:t>from online threats.</w:t>
+      </w:r>
+    </w:p>
+    <w:p>
+      <w:pPr>
+        <w:jc w:val="both"/>
+      </w:pPr>
+    </w:p>
+    <w:p>
+      <w:pPr>
+        <w:jc w:val="both"/>
+      </w:pPr>
+      <w:r>
+        <w:t xml:space="preserve">As a </w:t>
+      </w:r>
+      <w:r>
+        <w:t>dynamic</w:t>
+      </w:r>
+      <w:r>
+        <w:t xml:space="preserve"> telecommunications company, Vodafone</w:t>
+      </w:r>
+      <w:r>
+        <w:t xml:space="preserve"> is leading research into next generation of mobile </w:t>
+      </w:r>
+      <w:r>
+        <w:t xml:space="preserve">technology </w:t>
+      </w:r>
+      <w:r>
+        <w:t>by running lab trials and demonstrations on 5G technology. By drawing on technical expertise of the glo</w:t>
+      </w:r>
+      <w:r>
+        <w:t>bal Vodafone Group at large, Vodafone</w:t>
+      </w:r>
+      <w:r>
+        <w:t xml:space="preserve"> is also leading innovation </w:t>
+      </w:r>
+      <w:r>
+        <w:t xml:space="preserve">and research </w:t>
+      </w:r>
+      <w:r>
+        <w:t>in the field of Internet of Things</w:t>
+      </w:r>
+      <w:r>
+        <w:t xml:space="preserve"> (</w:t>
+      </w:r>
+      <w:r>
+        <w:t>Harpur, 2017c</w:t>
+      </w:r>
+      <w:r>
+        <w:t>)</w:t>
+      </w:r>
+      <w:r>
+        <w:t>.</w:t>
+      </w:r>
+    </w:p>
+    <w:p>
+      <w:pPr>
+        <w:jc w:val="both"/>
+      </w:pPr>
+    </w:p>
+    <w:p>
+      <w:pPr>
+        <w:jc w:val="both"/>
+      </w:pPr>
+      <w:r>
+        <w:t>Vodafone (2016)</w:t>
+      </w:r>
+      <w:r>
+        <w:t xml:space="preserve"> provides </w:t>
+      </w:r>
+      <w:r>
+        <w:t xml:space="preserve">the latest statistics </w:t>
+      </w:r>
+      <w:r>
+        <w:t xml:space="preserve">on Vodafone’s market and earnings. </w:t>
+      </w:r>
+      <w:r>
+        <w:t xml:space="preserve">In 2016, its customer base grew by 2.3% to 5.56 million and revenue (excluding Mobile Termination Rates) increased by 5.7% to </w:t>
+      </w:r>
+      <w:r>
+        <w:t>$3,211 million</w:t>
+      </w:r>
+      <w:r>
+        <w:t>. In the same year, Vodafone’s EBITDA (</w:t>
+      </w:r>
+      <w:r>
+        <w:t>Earnings before interest, tax, depreciation and amortization</w:t>
+      </w:r>
+      <w:r>
+        <w:t xml:space="preserve">) increased by 12.2% to </w:t>
+      </w:r>
+      <w:r>
+        <w:t>$912.1 million</w:t>
+      </w:r>
+      <w:r>
+        <w:t>.</w:t>
+      </w:r>
+      <w:r>
+        <w:t xml:space="preserve"> The report also states that for the first time since 2010, the business was free cash flow positive.</w:t>
+      </w:r>
+    </w:p>
+    <w:p>
+      <w:pPr>
+        <w:jc w:val="both"/>
+      </w:pPr>
+    </w:p>
+    <w:p>
+      <w:pPr>
+        <w:pStyle w:val="Heading2"/>
+        <w:jc w:val="both"/>
+      </w:pPr>
+      <w:r>
+        <w:t>Strengths</w:t>
+      </w:r>
+    </w:p>
+    <w:p>
+      <w:pPr>
+        <w:jc w:val="both"/>
+      </w:pPr>
+      <w:r>
+        <w:t>Vodafone’s network infrastructure is well established and expanding at an increased rate. On top of that it has an impressive</w:t>
+      </w:r>
+      <w:r>
+        <w:t xml:space="preserve"> distribution and sales net</w:t>
+      </w:r>
+      <w:r>
+        <w:t>work in Australia</w:t>
+      </w:r>
+      <w:r>
+        <w:t xml:space="preserve">. </w:t>
+      </w:r>
+      <w:r>
+        <w:t>The global Vodafone group is a leader in innovation which can be tapped by the company for its needs.</w:t>
+      </w:r>
+    </w:p>
+    <w:p>
+      <w:pPr>
+        <w:jc w:val="both"/>
+      </w:pPr>
+    </w:p>
+    <w:p>
+      <w:pPr>
+        <w:pStyle w:val="Heading2"/>
+        <w:jc w:val="both"/>
+      </w:pPr>
+      <w:r>
+        <w:t>Weaknesses</w:t>
+      </w:r>
+    </w:p>
+    <w:p>
+      <w:pPr>
+        <w:jc w:val="both"/>
+      </w:pPr>
+      <w:r>
+        <w:t xml:space="preserve">Some events and </w:t>
+      </w:r>
+      <w:r>
+        <w:t>business decisions that Vodafone</w:t>
+      </w:r>
+      <w:r>
+        <w:t xml:space="preserve"> took in the last ten years has </w:t>
+      </w:r>
+      <w:r>
+        <w:t xml:space="preserve">resulted in several low points for the company. After its formation in 2009, </w:t>
+      </w:r>
+      <w:r>
+        <w:t>Vodafone</w:t>
+      </w:r>
+      <w:r>
+        <w:t xml:space="preserve"> commenced work to integrate</w:t>
+      </w:r>
+      <w:r>
+        <w:t xml:space="preserve"> its infrastructure with</w:t>
+      </w:r>
+      <w:r>
+        <w:t xml:space="preserve"> </w:t>
+      </w:r>
+      <w:r>
+        <w:t>networks and systems 3 Mobile</w:t>
+      </w:r>
+      <w:r>
+        <w:t xml:space="preserve">. </w:t>
+      </w:r>
+      <w:r>
+        <w:t>Harpur (2017c) states that d</w:t>
+      </w:r>
+      <w:r>
+        <w:t xml:space="preserve">ue to poor management </w:t>
+      </w:r>
+      <w:r>
+        <w:t>of integration works and other business shortcomings</w:t>
+      </w:r>
+      <w:r>
+        <w:t>, the company saw a disastrous</w:t>
+      </w:r>
+      <w:r>
+        <w:t xml:space="preserve"> network failure</w:t>
+      </w:r>
+      <w:r>
+        <w:t xml:space="preserve"> in 2010, which led to customers moving to other service providers. This in turn affected the company’s financial earnings for many quarters in succession.</w:t>
+      </w:r>
+      <w:r>
+        <w:t xml:space="preserve"> </w:t>
+      </w:r>
+      <w:r>
+        <w:t>The report further points out that a</w:t>
+      </w:r>
+      <w:r>
+        <w:t>s a result</w:t>
+      </w:r>
+      <w:r>
+        <w:t xml:space="preserve"> of what happened in 2010</w:t>
+      </w:r>
+      <w:r>
+        <w:t>, the company faced difficulty in coming up with an</w:t>
+      </w:r>
+      <w:r>
+        <w:t xml:space="preserve"> effective investment strategy to </w:t>
+      </w:r>
+      <w:r>
+        <w:t>manage the its problems</w:t>
+      </w:r>
+      <w:r>
+        <w:t xml:space="preserve"> and difficulties</w:t>
+      </w:r>
+      <w:r>
+        <w:t>.</w:t>
+      </w:r>
+    </w:p>
+    <w:p>
+      <w:pPr>
+        <w:jc w:val="both"/>
+      </w:pPr>
+    </w:p>
+    <w:p>
+      <w:pPr>
+        <w:jc w:val="both"/>
+      </w:pPr>
+      <w:r>
+        <w:t>Lancaster (2015) draws attention t</w:t>
+      </w:r>
+      <w:r>
+        <w:t>o a decision by</w:t>
+      </w:r>
+      <w:r>
+        <w:t xml:space="preserve"> Vodafone, where</w:t>
+      </w:r>
+      <w:r>
+        <w:t xml:space="preserve"> it pointedly did not bid for spectrum asset</w:t>
+      </w:r>
+      <w:r>
+        <w:t>, w</w:t>
+      </w:r>
+      <w:r>
+        <w:t xml:space="preserve">hen the Australian government opened bidding for the 700 MHZ spectrum </w:t>
+      </w:r>
+      <w:r>
+        <w:t>asset</w:t>
+      </w:r>
+      <w:r>
+        <w:t xml:space="preserve"> in 2013</w:t>
+      </w:r>
+      <w:r>
+        <w:t>.</w:t>
+      </w:r>
+      <w:r>
+        <w:t xml:space="preserve"> Its</w:t>
+      </w:r>
+      <w:r>
+        <w:t xml:space="preserve"> two biggest competitors, Telstra and Optus, participated in the bid. As a result, Telstra and Optus, as concession holders of the 700 MHZ spectrum asset, has been able to utilize it </w:t>
+      </w:r>
+      <w:r>
+        <w:t xml:space="preserve">to </w:t>
+      </w:r>
+      <w:r>
+        <w:t xml:space="preserve">improve and expand their networks and services. </w:t>
+      </w:r>
+      <w:r>
+        <w:t xml:space="preserve"> </w:t>
+      </w:r>
+      <w:r>
+        <w:t>This decision</w:t>
+      </w:r>
+      <w:r>
+        <w:t xml:space="preserve"> from Vodafone has</w:t>
+      </w:r>
+      <w:r>
+        <w:t xml:space="preserve"> negatively impact</w:t>
+      </w:r>
+      <w:r>
+        <w:t>ed the company and limited its ability to</w:t>
+      </w:r>
+      <w:r>
+        <w:t xml:space="preserve"> expa</w:t>
+      </w:r>
+      <w:r>
+        <w:t>nd and improve its network infrastructure</w:t>
+      </w:r>
+      <w:r>
+        <w:t xml:space="preserve"> and services.</w:t>
+      </w:r>
+      <w:r>
+        <w:t xml:space="preserve"> The issue of lack of 700 MHZ spectrum has </w:t>
+      </w:r>
+      <w:r>
+        <w:t xml:space="preserve">however </w:t>
+      </w:r>
+      <w:r>
+        <w:t>been resolved when Vodafone acquired 2 x 5 MHZ of 700 MHZ spectrum auction in 2016</w:t>
+      </w:r>
+      <w:r>
+        <w:t>,</w:t>
+      </w:r>
       <w:bookmarkStart w:id="0" w:name="_GoBack"/>
       <w:bookmarkEnd w:id="0"/>
+      <w:r>
+        <w:t xml:space="preserve"> after it submitted proposal to the government in 2015 (Vodafone, 2017).</w:t>
+      </w:r>
+    </w:p>
+    <w:p>
+      <w:pPr>
+        <w:jc w:val="both"/>
+      </w:pPr>
+    </w:p>
+    <w:p>
+      <w:pPr>
+        <w:jc w:val="both"/>
+      </w:pPr>
+      <w:r>
+        <w:t>Telstra and Opt</w:t>
+      </w:r>
+      <w:r>
+        <w:t>us both have extensive fixed-lin</w:t>
+      </w:r>
+      <w:r>
+        <w:t xml:space="preserve">e infrastructure in Australia, through which they provide fixed line telephony and data services. This has enabled them to diversify their </w:t>
+      </w:r>
+      <w:r>
+        <w:t xml:space="preserve">services. They are also able to make </w:t>
+      </w:r>
+      <w:r>
+        <w:t xml:space="preserve">use </w:t>
+      </w:r>
+      <w:r>
+        <w:t>of their fixed-line</w:t>
+      </w:r>
+      <w:r>
+        <w:t xml:space="preserve"> infrastructure to take advantage of efforts of </w:t>
+      </w:r>
+      <w:r>
+        <w:t xml:space="preserve">National Broadband Network Company </w:t>
+      </w:r>
+      <w:r>
+        <w:t>(NBN C</w:t>
+      </w:r>
+      <w:r>
+        <w:t>o</w:t>
+      </w:r>
+      <w:r>
+        <w:t>)</w:t>
+      </w:r>
+      <w:r>
+        <w:t xml:space="preserve"> to extend their </w:t>
+      </w:r>
+      <w:r>
+        <w:t>fixed-</w:t>
+      </w:r>
+      <w:r>
+        <w:t xml:space="preserve">line network and services. In </w:t>
+      </w:r>
+      <w:r>
+        <w:t>cont</w:t>
+      </w:r>
+      <w:r>
+        <w:t>rast, Vodafone</w:t>
+      </w:r>
+      <w:r>
+        <w:t xml:space="preserve"> still lacks fixed-</w:t>
+      </w:r>
+      <w:r>
+        <w:t>line infrastructure</w:t>
+      </w:r>
+      <w:r>
+        <w:t xml:space="preserve"> in Australia</w:t>
+      </w:r>
+      <w:r>
+        <w:t xml:space="preserve"> (Lancaster, 2015)</w:t>
+      </w:r>
+      <w:r>
+        <w:t xml:space="preserve">. </w:t>
+      </w:r>
+      <w:r>
+        <w:t>As such, VHA is not in a position to provide mobile and fixed line bundled</w:t>
+      </w:r>
+      <w:r>
+        <w:t xml:space="preserve"> services to attract customers. </w:t>
+      </w:r>
+      <w:r>
+        <w:t>Lancaster (2015) highlights the position of Vodafone on the fixed line issue, where the</w:t>
+      </w:r>
+      <w:r>
+        <w:t xml:space="preserve"> CEO of Vo</w:t>
+      </w:r>
+      <w:r>
+        <w:t>dafone group is quoted as saying that</w:t>
+      </w:r>
+      <w:r>
+        <w:t xml:space="preserve"> the company has no plans to </w:t>
+      </w:r>
+      <w:r>
+        <w:t>invest and enter into fixed-</w:t>
+      </w:r>
+      <w:r>
+        <w:t>line sector and instead it would be focusing on improving the existing mobile infrastructure</w:t>
+      </w:r>
+      <w:r>
+        <w:t xml:space="preserve">. </w:t>
+      </w:r>
+      <w:r>
+        <w:t>In view of its weaker position</w:t>
+      </w:r>
+      <w:r>
+        <w:t xml:space="preserve"> in</w:t>
+      </w:r>
+      <w:r>
+        <w:t xml:space="preserve"> mobile network as well as lack of fixed-line infrastructure and services, </w:t>
+      </w:r>
+      <w:r>
+        <w:t>Vodafone</w:t>
+      </w:r>
+      <w:r>
+        <w:t xml:space="preserve"> is at a disadvantage compared to its two major competitors in the telecommunications sector in Australia. </w:t>
+      </w:r>
+    </w:p>
+    <w:p>
+      <w:pPr>
+        <w:jc w:val="both"/>
+      </w:pPr>
+    </w:p>
+    <w:p>
+      <w:pPr>
+        <w:pStyle w:val="Heading2"/>
+        <w:jc w:val="both"/>
+      </w:pPr>
+      <w:r>
+        <w:t>Opportunities</w:t>
+      </w:r>
+    </w:p>
+    <w:p>
+      <w:pPr>
+        <w:jc w:val="both"/>
+      </w:pPr>
+      <w:r>
+        <w:t xml:space="preserve">The growing population of Australia </w:t>
+      </w:r>
+      <w:r>
+        <w:t>provides an increasing market base for telecommunications services. Income level of Australians is constantly increasing. This translates into a user base which can afford new products and services. Outsourcing operations overseas also provides opportunities to reduce costs</w:t>
+      </w:r>
+      <w:r>
+        <w:t xml:space="preserve"> and increase revenues</w:t>
+      </w:r>
+      <w:r>
+        <w:t>.</w:t>
+      </w:r>
+    </w:p>
+    <w:p>
+      <w:pPr>
+        <w:jc w:val="both"/>
+      </w:pPr>
+    </w:p>
+    <w:p>
+      <w:pPr>
+        <w:pStyle w:val="Heading2"/>
+        <w:jc w:val="both"/>
+      </w:pPr>
+      <w:r>
+        <w:t>Threats</w:t>
+      </w:r>
+    </w:p>
+    <w:p>
+      <w:pPr>
+        <w:jc w:val="both"/>
+      </w:pPr>
+      <w:r>
+        <w:t>kk</w:t>
+      </w:r>
+    </w:p>
+    <w:p>
+      <w:pPr>
+        <w:jc w:val="both"/>
+      </w:pPr>
+    </w:p>
+    <w:p>
+      <w:pPr>
+        <w:pStyle w:val="Heading2"/>
+        <w:jc w:val="both"/>
+      </w:pPr>
+      <w:r>
+        <w:t>Recommendations</w:t>
+      </w:r>
+    </w:p>
+    <w:p>
+      <w:pPr>
+        <w:jc w:val="both"/>
+      </w:pPr>
+    </w:p>
+    <w:p>
+      <w:pPr>
+        <w:jc w:val="both"/>
+      </w:pPr>
+    </w:p>
+    <w:p>
+      <w:pPr>
+        <w:jc w:val="both"/>
+      </w:pPr>
+    </w:p>
+    <w:p>
+      <w:pPr>
+        <w:jc w:val="both"/>
+      </w:pPr>
+    </w:p>
+    <w:p>
+      <w:pPr>
+        <w:jc w:val="both"/>
+      </w:pPr>
     </w:p>
     <w:p/>
-    <w:p/>
-    <w:p>
-      <w:r>
-        <w:t>References:</w:t>
+    <w:p>
+      <w:r>
+        <w:rPr>
+          <w:rStyle w:val="Heading2Char"/>
+        </w:rPr>
+        <w:t>References</w:t>
+      </w:r>
+      <w:r>
+        <w:t>:</w:t>
       </w:r>
     </w:p>
     <w:p/>
@@ -267,19 +1149,7 @@
           <w:rPr>
             <w:rStyle w:val="Hyperlink"/>
           </w:rPr>
-          <w:t>https://www.budde.com.au/Research/Aus</w:t>
-        </w:r>
-        <w:r>
-          <w:rPr>
-            <w:rStyle w:val="Hyperlink"/>
-          </w:rPr>
-          <w:t>t</w:t>
-        </w:r>
-        <w:r>
-          <w:rPr>
-            <w:rStyle w:val="Hyperlink"/>
-          </w:rPr>
-          <w:t>ralia-Telco-Company-Profiles-2nd-Tier</w:t>
+          <w:t>https://www.budde.com.au/Research/Australia-Telco-Company-Profiles-2nd-Tier</w:t>
         </w:r>
       </w:hyperlink>
       <w:r>
@@ -301,7 +1171,6 @@
         <w:ind w:left="720" w:hanging="720"/>
       </w:pPr>
       <w:r>
-        <w:lastRenderedPageBreak/>
         <w:t xml:space="preserve">Clarke, R 2004, </w:t>
       </w:r>
       <w:r>
@@ -392,10 +1261,10 @@
         <w:t>Australia - Mobile Communications - Subscriber Statistics</w:t>
       </w:r>
       <w:r>
-        <w:t>, BuddeComm, viewed 5 April 2017, &lt;</w:t>
-      </w:r>
-      <w:r>
-        <w:t xml:space="preserve"> </w:t>
+        <w:t>, B</w:t>
+      </w:r>
+      <w:r>
+        <w:t>uddeComm, viewed 5 April 2017, &lt;</w:t>
       </w:r>
       <w:hyperlink r:id="rId7" w:history="1">
         <w:r>
@@ -403,6 +1272,137 @@
             <w:rStyle w:val="Hyperlink"/>
           </w:rPr>
           <w:t>https://www.budde.com.au/Research/Australia-Mobile-Communications-Subscriber-Statistics</w:t>
+        </w:r>
+      </w:hyperlink>
+      <w:r>
+        <w:t>&gt;</w:t>
+      </w:r>
+    </w:p>
+    <w:p>
+      <w:pPr>
+        <w:ind w:left="720" w:hanging="720"/>
+      </w:pPr>
+    </w:p>
+    <w:p>
+      <w:pPr>
+        <w:ind w:left="720" w:hanging="720"/>
+      </w:pPr>
+      <w:r>
+        <w:t>Harpur, P</w:t>
+      </w:r>
+      <w:r>
+        <w:t xml:space="preserve"> 2017c, </w:t>
+      </w:r>
+      <w:r>
+        <w:rPr>
+          <w:i/>
+        </w:rPr>
+        <w:t>Vodafone Australia</w:t>
+      </w:r>
+      <w:r>
+        <w:t>, BuddeComm, viewed 5 April 2017, &lt;</w:t>
+      </w:r>
+      <w:r>
+        <w:t xml:space="preserve"> </w:t>
+      </w:r>
+      <w:hyperlink r:id="rId8" w:history="1">
+        <w:r>
+          <w:rPr>
+            <w:rStyle w:val="Hyperlink"/>
+          </w:rPr>
+          <w:t>https://www.budde.com.au/Research/Vodafone-Australia</w:t>
+        </w:r>
+      </w:hyperlink>
+      <w:r>
+        <w:t>&gt;</w:t>
+      </w:r>
+    </w:p>
+    <w:p>
+      <w:pPr>
+        <w:ind w:left="720" w:hanging="720"/>
+      </w:pPr>
+    </w:p>
+    <w:p>
+      <w:pPr>
+        <w:ind w:left="720" w:hanging="720"/>
+      </w:pPr>
+      <w:r>
+        <w:t xml:space="preserve">Lancaster, H 2015, </w:t>
+      </w:r>
+      <w:r>
+        <w:t>Vodafone Australia’s mobile-only strategy limiting growth</w:t>
+      </w:r>
+      <w:r>
+        <w:t>, BuddeComm, viewed 7 April 2017, &lt;</w:t>
+      </w:r>
+      <w:hyperlink r:id="rId9" w:history="1">
+        <w:r>
+          <w:rPr>
+            <w:rStyle w:val="Hyperlink"/>
+          </w:rPr>
+          <w:t>http://www.buddeblog.com.au/frompaulsdesk/vodafone-australias-mobile-only-strategy-limiting-growth/</w:t>
+        </w:r>
+      </w:hyperlink>
+      <w:r>
+        <w:t>&gt;</w:t>
+      </w:r>
+    </w:p>
+    <w:p>
+      <w:pPr>
+        <w:ind w:left="720" w:hanging="720"/>
+      </w:pPr>
+    </w:p>
+    <w:p>
+      <w:pPr>
+        <w:ind w:left="720" w:hanging="720"/>
+      </w:pPr>
+      <w:r>
+        <w:t xml:space="preserve">Player, Chris 2016, </w:t>
+      </w:r>
+      <w:r>
+        <w:t>Vodafone Australia set to build inaugural cyber defence and response centre</w:t>
+      </w:r>
+      <w:r>
+        <w:t xml:space="preserve">, </w:t>
+      </w:r>
+      <w:r>
+        <w:t>CIO Australia from IDG</w:t>
+      </w:r>
+      <w:r>
+        <w:t>, viewed on 20 April 2017, &lt;</w:t>
+      </w:r>
+      <w:hyperlink r:id="rId10" w:history="1">
+        <w:r>
+          <w:rPr>
+            <w:rStyle w:val="Hyperlink"/>
+          </w:rPr>
+          <w:t>http://www.cio.com.au/article/611762/vodafone-australia-set-build-inaugural-cyber-defence-response-centre/?fp=16&amp;fpid=1</w:t>
+        </w:r>
+      </w:hyperlink>
+      <w:r>
+        <w:t>&gt;</w:t>
+      </w:r>
+    </w:p>
+    <w:p/>
+    <w:p>
+      <w:pPr>
+        <w:ind w:left="720" w:hanging="720"/>
+      </w:pPr>
+      <w:r>
+        <w:t xml:space="preserve">Vodafone, 2017. </w:t>
+      </w:r>
+      <w:r>
+        <w:t>Vodafone Hutchison Australia Pty Limited</w:t>
+      </w:r>
+      <w:r>
+        <w:t>, Vodafone, viewed 17 April 2017, &lt;</w:t>
+      </w:r>
+      <w:hyperlink r:id="rId11" w:history="1">
+        <w:r>
+          <w:rPr>
+            <w:rStyle w:val="Hyperlink"/>
+          </w:rPr>
+          <w:t>http://www.vodafone.com.au</w:t>
         </w:r>
       </w:hyperlink>
       <w:r>
@@ -849,6 +1849,48 @@
       <w:szCs w:val="32"/>
     </w:rPr>
   </w:style>
+  <w:style w:type="paragraph" w:styleId="Heading2">
+    <w:name w:val="heading 2"/>
+    <w:basedOn w:val="Normal"/>
+    <w:next w:val="Normal"/>
+    <w:link w:val="Heading2Char"/>
+    <w:uiPriority w:val="9"/>
+    <w:unhideWhenUsed/>
+    <w:qFormat/>
+    <w:rsid w:val="00E07C82"/>
+    <w:pPr>
+      <w:keepNext/>
+      <w:keepLines/>
+      <w:spacing w:before="40"/>
+      <w:outlineLvl w:val="1"/>
+    </w:pPr>
+    <w:rPr>
+      <w:rFonts w:asciiTheme="majorHAnsi" w:eastAsiaTheme="majorEastAsia" w:hAnsiTheme="majorHAnsi" w:cstheme="majorBidi"/>
+      <w:color w:val="2E74B5" w:themeColor="accent1" w:themeShade="BF"/>
+      <w:sz w:val="26"/>
+      <w:szCs w:val="26"/>
+    </w:rPr>
+  </w:style>
+  <w:style w:type="paragraph" w:styleId="Heading3">
+    <w:name w:val="heading 3"/>
+    <w:basedOn w:val="Normal"/>
+    <w:next w:val="Normal"/>
+    <w:link w:val="Heading3Char"/>
+    <w:uiPriority w:val="9"/>
+    <w:unhideWhenUsed/>
+    <w:qFormat/>
+    <w:rsid w:val="00E07C82"/>
+    <w:pPr>
+      <w:keepNext/>
+      <w:keepLines/>
+      <w:spacing w:before="40"/>
+      <w:outlineLvl w:val="2"/>
+    </w:pPr>
+    <w:rPr>
+      <w:rFonts w:asciiTheme="majorHAnsi" w:eastAsiaTheme="majorEastAsia" w:hAnsiTheme="majorHAnsi" w:cstheme="majorBidi"/>
+      <w:color w:val="1F4D78" w:themeColor="accent1" w:themeShade="7F"/>
+    </w:rPr>
+  </w:style>
   <w:style w:type="character" w:default="1" w:styleId="DefaultParagraphFont">
     <w:name w:val="Default Paragraph Font"/>
     <w:uiPriority w:val="1"/>
@@ -910,6 +1952,30 @@
       <w:color w:val="2E74B5" w:themeColor="accent1" w:themeShade="BF"/>
       <w:sz w:val="32"/>
       <w:szCs w:val="32"/>
+    </w:rPr>
+  </w:style>
+  <w:style w:type="character" w:customStyle="1" w:styleId="Heading2Char">
+    <w:name w:val="Heading 2 Char"/>
+    <w:basedOn w:val="DefaultParagraphFont"/>
+    <w:link w:val="Heading2"/>
+    <w:uiPriority w:val="9"/>
+    <w:rsid w:val="00E07C82"/>
+    <w:rPr>
+      <w:rFonts w:asciiTheme="majorHAnsi" w:eastAsiaTheme="majorEastAsia" w:hAnsiTheme="majorHAnsi" w:cstheme="majorBidi"/>
+      <w:color w:val="2E74B5" w:themeColor="accent1" w:themeShade="BF"/>
+      <w:sz w:val="26"/>
+      <w:szCs w:val="26"/>
+    </w:rPr>
+  </w:style>
+  <w:style w:type="character" w:customStyle="1" w:styleId="Heading3Char">
+    <w:name w:val="Heading 3 Char"/>
+    <w:basedOn w:val="DefaultParagraphFont"/>
+    <w:link w:val="Heading3"/>
+    <w:uiPriority w:val="9"/>
+    <w:rsid w:val="00E07C82"/>
+    <w:rPr>
+      <w:rFonts w:asciiTheme="majorHAnsi" w:eastAsiaTheme="majorEastAsia" w:hAnsiTheme="majorHAnsi" w:cstheme="majorBidi"/>
+      <w:color w:val="1F4D78" w:themeColor="accent1" w:themeShade="7F"/>
     </w:rPr>
   </w:style>
 </w:styles>

</xml_diff>

<commit_message>
updated PPIT industry analysis report - final version
</commit_message>
<xml_diff>
--- a/PPIT/PPIT_6676_Industry_Analysis_u3149399.docx
+++ b/PPIT/PPIT_6676_Industry_Analysis_u3149399.docx
@@ -2,11 +2,2035 @@
 <file path=word/document.xml><?xml version="1.0" encoding="utf-8"?>
 <w:document xmlns:wpc="http://schemas.microsoft.com/office/word/2010/wordprocessingCanvas" xmlns:mo="http://schemas.microsoft.com/office/mac/office/2008/main" xmlns:mc="http://schemas.openxmlformats.org/markup-compatibility/2006" xmlns:mv="urn:schemas-microsoft-com:mac:vml" xmlns:o="urn:schemas-microsoft-com:office:office" xmlns:r="http://schemas.openxmlformats.org/officeDocument/2006/relationships" xmlns:m="http://schemas.openxmlformats.org/officeDocument/2006/math" xmlns:v="urn:schemas-microsoft-com:vml" xmlns:wp14="http://schemas.microsoft.com/office/word/2010/wordprocessingDrawing" xmlns:wp="http://schemas.openxmlformats.org/drawingml/2006/wordprocessingDrawing" xmlns:w10="urn:schemas-microsoft-com:office:word" xmlns:w="http://schemas.openxmlformats.org/wordprocessingml/2006/main" xmlns:w14="http://schemas.microsoft.com/office/word/2010/wordml" xmlns:w15="http://schemas.microsoft.com/office/word/2012/wordml" xmlns:wpg="http://schemas.microsoft.com/office/word/2010/wordprocessingGroup" xmlns:wpi="http://schemas.microsoft.com/office/word/2010/wordprocessingInk" xmlns:wne="http://schemas.microsoft.com/office/word/2006/wordml" xmlns:wps="http://schemas.microsoft.com/office/word/2010/wordprocessingShape" mc:Ignorable="w14 w15 wp14">
   <w:body>
+    <w:sdt>
+      <w:sdtPr>
+        <w:id w:val="-1389485718"/>
+        <w:docPartObj>
+          <w:docPartGallery w:val="Cover Pages"/>
+          <w:docPartUnique/>
+        </w:docPartObj>
+      </w:sdtPr>
+      <w:sdtEndPr/>
+      <w:sdtContent>
+        <w:p>
+          <w:r>
+            <w:rPr>
+              <w:noProof/>
+              <w:lang w:eastAsia="en-AU"/>
+            </w:rPr>
+            <mc:AlternateContent>
+              <mc:Choice Requires="wpg">
+                <w:drawing>
+                  <wp:anchor distT="0" distB="0" distL="114300" distR="114300" simplePos="0" relativeHeight="251659264" behindDoc="1" locked="0" layoutInCell="1" allowOverlap="1" wp14:anchorId="141E99A6" wp14:editId="3A9F78EB">
+                    <wp:simplePos x="0" y="0"/>
+                    <wp:positionH relativeFrom="page">
+                      <wp:align>center</wp:align>
+                    </wp:positionH>
+                    <wp:positionV relativeFrom="page">
+                      <wp:align>center</wp:align>
+                    </wp:positionV>
+                    <wp:extent cx="6864824" cy="9123528"/>
+                    <wp:effectExtent l="0" t="0" r="0" b="7620"/>
+                    <wp:wrapNone/>
+                    <wp:docPr id="193" name="Group 193"/>
+                    <wp:cNvGraphicFramePr/>
+                    <a:graphic xmlns:a="http://schemas.openxmlformats.org/drawingml/2006/main">
+                      <a:graphicData uri="http://schemas.microsoft.com/office/word/2010/wordprocessingGroup">
+                        <wpg:wgp>
+                          <wpg:cNvGrpSpPr/>
+                          <wpg:grpSpPr>
+                            <a:xfrm>
+                              <a:off x="0" y="0"/>
+                              <a:ext cx="6864824" cy="9123528"/>
+                              <a:chOff x="0" y="0"/>
+                              <a:chExt cx="6864824" cy="9123528"/>
+                            </a:xfrm>
+                          </wpg:grpSpPr>
+                          <wps:wsp>
+                            <wps:cNvPr id="194" name="Rectangle 194"/>
+                            <wps:cNvSpPr/>
+                            <wps:spPr>
+                              <a:xfrm>
+                                <a:off x="0" y="0"/>
+                                <a:ext cx="6858000" cy="1371600"/>
+                              </a:xfrm>
+                              <a:prstGeom prst="rect">
+                                <a:avLst/>
+                              </a:prstGeom>
+                              <a:solidFill>
+                                <a:schemeClr val="accent1"/>
+                              </a:solidFill>
+                              <a:ln>
+                                <a:noFill/>
+                              </a:ln>
+                            </wps:spPr>
+                            <wps:style>
+                              <a:lnRef idx="2">
+                                <a:schemeClr val="accent1">
+                                  <a:shade val="50000"/>
+                                </a:schemeClr>
+                              </a:lnRef>
+                              <a:fillRef idx="1">
+                                <a:schemeClr val="accent1"/>
+                              </a:fillRef>
+                              <a:effectRef idx="0">
+                                <a:schemeClr val="accent1"/>
+                              </a:effectRef>
+                              <a:fontRef idx="minor">
+                                <a:schemeClr val="lt1"/>
+                              </a:fontRef>
+                            </wps:style>
+                            <wps:bodyPr rot="0" spcFirstLastPara="0" vertOverflow="overflow" horzOverflow="overflow" vert="horz" wrap="square" lIns="91440" tIns="45720" rIns="91440" bIns="45720" numCol="1" spcCol="0" rtlCol="0" fromWordArt="0" anchor="ctr" anchorCtr="0" forceAA="0" compatLnSpc="1">
+                              <a:prstTxWarp prst="textNoShape">
+                                <a:avLst/>
+                              </a:prstTxWarp>
+                              <a:noAutofit/>
+                            </wps:bodyPr>
+                          </wps:wsp>
+                          <wps:wsp>
+                            <wps:cNvPr id="195" name="Rectangle 195"/>
+                            <wps:cNvSpPr/>
+                            <wps:spPr>
+                              <a:xfrm>
+                                <a:off x="0" y="4094328"/>
+                                <a:ext cx="6858000" cy="5029200"/>
+                              </a:xfrm>
+                              <a:prstGeom prst="rect">
+                                <a:avLst/>
+                              </a:prstGeom>
+                              <a:solidFill>
+                                <a:schemeClr val="accent1"/>
+                              </a:solidFill>
+                              <a:ln>
+                                <a:noFill/>
+                              </a:ln>
+                            </wps:spPr>
+                            <wps:style>
+                              <a:lnRef idx="2">
+                                <a:schemeClr val="accent1">
+                                  <a:shade val="50000"/>
+                                </a:schemeClr>
+                              </a:lnRef>
+                              <a:fillRef idx="1">
+                                <a:schemeClr val="accent1"/>
+                              </a:fillRef>
+                              <a:effectRef idx="0">
+                                <a:schemeClr val="accent1"/>
+                              </a:effectRef>
+                              <a:fontRef idx="minor">
+                                <a:schemeClr val="lt1"/>
+                              </a:fontRef>
+                            </wps:style>
+                            <wps:txbx>
+                              <w:txbxContent>
+                                <w:sdt>
+                                  <w:sdtPr>
+                                    <w:rPr>
+                                      <w:color w:val="FFFFFF" w:themeColor="background1"/>
+                                    </w:rPr>
+                                    <w:alias w:val="Author"/>
+                                    <w:tag w:val=""/>
+                                    <w:id w:val="945428907"/>
+                                    <w:dataBinding w:prefixMappings="xmlns:ns0='http://purl.org/dc/elements/1.1/' xmlns:ns1='http://schemas.openxmlformats.org/package/2006/metadata/core-properties' " w:xpath="/ns1:coreProperties[1]/ns0:creator[1]" w:storeItemID="{6C3C8BC8-F283-45AE-878A-BAB7291924A1}"/>
+                                    <w:text/>
+                                  </w:sdtPr>
+                                  <w:sdtEndPr/>
+                                  <w:sdtContent>
+                                    <w:p>
+                                      <w:pPr>
+                                        <w:pStyle w:val="NoSpacing"/>
+                                        <w:spacing w:before="120"/>
+                                        <w:jc w:val="center"/>
+                                        <w:rPr>
+                                          <w:color w:val="FFFFFF" w:themeColor="background1"/>
+                                        </w:rPr>
+                                      </w:pPr>
+                                      <w:r>
+                                        <w:rPr>
+                                          <w:color w:val="FFFFFF" w:themeColor="background1"/>
+                                          <w:lang w:val="en-AU"/>
+                                        </w:rPr>
+                                        <w:t>U3149399</w:t>
+                                      </w:r>
+                                    </w:p>
+                                  </w:sdtContent>
+                                </w:sdt>
+                                <w:p>
+                                  <w:pPr>
+                                    <w:pStyle w:val="NoSpacing"/>
+                                    <w:spacing w:before="120"/>
+                                    <w:jc w:val="center"/>
+                                    <w:rPr>
+                                      <w:color w:val="FFFFFF" w:themeColor="background1"/>
+                                    </w:rPr>
+                                  </w:pPr>
+                                  <w:sdt>
+                                    <w:sdtPr>
+                                      <w:rPr>
+                                        <w:caps/>
+                                        <w:color w:val="FFFFFF" w:themeColor="background1"/>
+                                      </w:rPr>
+                                      <w:alias w:val="Company"/>
+                                      <w:tag w:val=""/>
+                                      <w:id w:val="1618182777"/>
+                                      <w:dataBinding w:prefixMappings="xmlns:ns0='http://schemas.openxmlformats.org/officeDocument/2006/extended-properties' " w:xpath="/ns0:Properties[1]/ns0:Company[1]" w:storeItemID="{6668398D-A668-4E3E-A5EB-62B293D839F1}"/>
+                                      <w:text/>
+                                    </w:sdtPr>
+                                    <w:sdtEndPr/>
+                                    <w:sdtContent>
+                                      <w:r>
+                                        <w:rPr>
+                                          <w:color w:val="FFFFFF" w:themeColor="background1"/>
+                                        </w:rPr>
+                                        <w:t>PPIT (6676) ASSIGNMENT</w:t>
+                                      </w:r>
+                                      <w:r>
+                                        <w:rPr>
+                                          <w:caps/>
+                                          <w:color w:val="FFFFFF" w:themeColor="background1"/>
+                                        </w:rPr>
+                                        <w:t xml:space="preserve"> – UNIVERSITY OF CANBERRA</w:t>
+                                      </w:r>
+                                    </w:sdtContent>
+                                  </w:sdt>
+                                  <w:r>
+                                    <w:rPr>
+                                      <w:color w:val="FFFFFF" w:themeColor="background1"/>
+                                    </w:rPr>
+                                    <w:t>  </w:t>
+                                  </w:r>
+                                </w:p>
+                              </w:txbxContent>
+                            </wps:txbx>
+                            <wps:bodyPr rot="0" spcFirstLastPara="0" vertOverflow="overflow" horzOverflow="overflow" vert="horz" wrap="square" lIns="457200" tIns="731520" rIns="457200" bIns="457200" numCol="1" spcCol="0" rtlCol="0" fromWordArt="0" anchor="b" anchorCtr="0" forceAA="0" compatLnSpc="1">
+                              <a:prstTxWarp prst="textNoShape">
+                                <a:avLst/>
+                              </a:prstTxWarp>
+                              <a:noAutofit/>
+                            </wps:bodyPr>
+                          </wps:wsp>
+                          <wps:wsp>
+                            <wps:cNvPr id="196" name="Text Box 196"/>
+                            <wps:cNvSpPr txBox="1"/>
+                            <wps:spPr>
+                              <a:xfrm>
+                                <a:off x="6824" y="1371600"/>
+                                <a:ext cx="6858000" cy="2722728"/>
+                              </a:xfrm>
+                              <a:prstGeom prst="rect">
+                                <a:avLst/>
+                              </a:prstGeom>
+                              <a:solidFill>
+                                <a:schemeClr val="bg1"/>
+                              </a:solidFill>
+                              <a:ln w="6350">
+                                <a:noFill/>
+                              </a:ln>
+                              <a:effectLst/>
+                            </wps:spPr>
+                            <wps:style>
+                              <a:lnRef idx="0">
+                                <a:schemeClr val="accent1"/>
+                              </a:lnRef>
+                              <a:fillRef idx="0">
+                                <a:schemeClr val="accent1"/>
+                              </a:fillRef>
+                              <a:effectRef idx="0">
+                                <a:schemeClr val="accent1"/>
+                              </a:effectRef>
+                              <a:fontRef idx="minor">
+                                <a:schemeClr val="dk1"/>
+                              </a:fontRef>
+                            </wps:style>
+                            <wps:txbx>
+                              <w:txbxContent>
+                                <w:sdt>
+                                  <w:sdtPr>
+                                    <w:rPr>
+                                      <w:rFonts w:asciiTheme="majorHAnsi" w:eastAsiaTheme="majorEastAsia" w:hAnsiTheme="majorHAnsi" w:cstheme="majorBidi"/>
+                                      <w:caps/>
+                                      <w:color w:val="5B9BD5" w:themeColor="accent1"/>
+                                      <w:sz w:val="72"/>
+                                      <w:szCs w:val="72"/>
+                                    </w:rPr>
+                                    <w:alias w:val="Title"/>
+                                    <w:tag w:val=""/>
+                                    <w:id w:val="1715930876"/>
+                                    <w:dataBinding w:prefixMappings="xmlns:ns0='http://purl.org/dc/elements/1.1/' xmlns:ns1='http://schemas.openxmlformats.org/package/2006/metadata/core-properties' " w:xpath="/ns1:coreProperties[1]/ns0:title[1]" w:storeItemID="{6C3C8BC8-F283-45AE-878A-BAB7291924A1}"/>
+                                    <w:text/>
+                                  </w:sdtPr>
+                                  <w:sdtEndPr/>
+                                  <w:sdtContent>
+                                    <w:p>
+                                      <w:pPr>
+                                        <w:pStyle w:val="NoSpacing"/>
+                                        <w:jc w:val="center"/>
+                                        <w:rPr>
+                                          <w:rFonts w:asciiTheme="majorHAnsi" w:eastAsiaTheme="majorEastAsia" w:hAnsiTheme="majorHAnsi" w:cstheme="majorBidi"/>
+                                          <w:caps/>
+                                          <w:color w:val="5B9BD5" w:themeColor="accent1"/>
+                                          <w:sz w:val="72"/>
+                                          <w:szCs w:val="72"/>
+                                        </w:rPr>
+                                      </w:pPr>
+                                      <w:r>
+                                        <w:rPr>
+                                          <w:rFonts w:asciiTheme="majorHAnsi" w:eastAsiaTheme="majorEastAsia" w:hAnsiTheme="majorHAnsi" w:cstheme="majorBidi"/>
+                                          <w:caps/>
+                                          <w:color w:val="5B9BD5" w:themeColor="accent1"/>
+                                          <w:sz w:val="72"/>
+                                          <w:szCs w:val="72"/>
+                                        </w:rPr>
+                                        <w:t>Industry analysis report</w:t>
+                                      </w:r>
+                                    </w:p>
+                                  </w:sdtContent>
+                                </w:sdt>
+                                <w:p>
+                                  <w:pPr>
+                                    <w:pStyle w:val="NoSpacing"/>
+                                    <w:jc w:val="center"/>
+                                    <w:rPr>
+                                      <w:rFonts w:asciiTheme="majorHAnsi" w:eastAsiaTheme="majorEastAsia" w:hAnsiTheme="majorHAnsi" w:cstheme="majorBidi"/>
+                                      <w:caps/>
+                                      <w:color w:val="5B9BD5" w:themeColor="accent1"/>
+                                      <w:sz w:val="72"/>
+                                      <w:szCs w:val="72"/>
+                                    </w:rPr>
+                                  </w:pPr>
+                                  <w:r>
+                                    <w:rPr>
+                                      <w:rFonts w:asciiTheme="majorHAnsi" w:eastAsiaTheme="majorEastAsia" w:hAnsiTheme="majorHAnsi" w:cstheme="majorBidi"/>
+                                      <w:caps/>
+                                      <w:color w:val="5B9BD5" w:themeColor="accent1"/>
+                                      <w:sz w:val="72"/>
+                                      <w:szCs w:val="72"/>
+                                    </w:rPr>
+                                    <w:t>on</w:t>
+                                  </w:r>
+                                </w:p>
+                                <w:p>
+                                  <w:pPr>
+                                    <w:pStyle w:val="NoSpacing"/>
+                                    <w:jc w:val="center"/>
+                                    <w:rPr>
+                                      <w:rFonts w:asciiTheme="majorHAnsi" w:eastAsiaTheme="majorEastAsia" w:hAnsiTheme="majorHAnsi" w:cstheme="majorBidi"/>
+                                      <w:caps/>
+                                      <w:color w:val="5B9BD5" w:themeColor="accent1"/>
+                                      <w:sz w:val="72"/>
+                                      <w:szCs w:val="72"/>
+                                    </w:rPr>
+                                  </w:pPr>
+                                  <w:r>
+                                    <w:rPr>
+                                      <w:rFonts w:asciiTheme="majorHAnsi" w:eastAsiaTheme="majorEastAsia" w:hAnsiTheme="majorHAnsi" w:cstheme="majorBidi"/>
+                                      <w:caps/>
+                                      <w:color w:val="5B9BD5" w:themeColor="accent1"/>
+                                      <w:sz w:val="72"/>
+                                      <w:szCs w:val="72"/>
+                                    </w:rPr>
+                                    <w:t>vodafone hutchison australia</w:t>
+                                  </w:r>
+                                </w:p>
+                              </w:txbxContent>
+                            </wps:txbx>
+                            <wps:bodyPr rot="0" spcFirstLastPara="0" vertOverflow="overflow" horzOverflow="overflow" vert="horz" wrap="square" lIns="457200" tIns="91440" rIns="457200" bIns="91440" numCol="1" spcCol="0" rtlCol="0" fromWordArt="0" anchor="ctr" anchorCtr="0" forceAA="0" compatLnSpc="1">
+                              <a:prstTxWarp prst="textNoShape">
+                                <a:avLst/>
+                              </a:prstTxWarp>
+                              <a:noAutofit/>
+                            </wps:bodyPr>
+                          </wps:wsp>
+                        </wpg:wgp>
+                      </a:graphicData>
+                    </a:graphic>
+                    <wp14:sizeRelH relativeFrom="page">
+                      <wp14:pctWidth>88200</wp14:pctWidth>
+                    </wp14:sizeRelH>
+                    <wp14:sizeRelV relativeFrom="page">
+                      <wp14:pctHeight>90900</wp14:pctHeight>
+                    </wp14:sizeRelV>
+                  </wp:anchor>
+                </w:drawing>
+              </mc:Choice>
+              <mc:Fallback>
+                <w:pict>
+                  <v:group w14:anchorId="141E99A6" id="Group 193" o:spid="_x0000_s1026" style="position:absolute;margin-left:0;margin-top:0;width:540.55pt;height:718.4pt;z-index:-251657216;mso-width-percent:882;mso-height-percent:909;mso-position-horizontal:center;mso-position-horizontal-relative:page;mso-position-vertical:center;mso-position-vertical-relative:page;mso-width-percent:882;mso-height-percent:909" coordsize="6864824,9123528" o:gfxdata="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">
+                    <v:rect id="Rectangle 194" o:spid="_x0000_s1027" style="position:absolute;width:6858000;height:1371600;visibility:visible;mso-wrap-style:square;v-text-anchor:middle" o:gfxdata="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" fillcolor="#5b9bd5 [3204]" stroked="f" strokeweight="1pt"/>
+                    <v:rect id="Rectangle 195" o:spid="_x0000_s1028" style="position:absolute;top:4094328;width:6858000;height:5029200;visibility:visible;mso-wrap-style:square;v-text-anchor:bottom" o:gfxdata="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" fillcolor="#5b9bd5 [3204]" stroked="f" strokeweight="1pt">
+                      <v:textbox inset="36pt,57.6pt,36pt,36pt">
+                        <w:txbxContent>
+                          <w:sdt>
+                            <w:sdtPr>
+                              <w:rPr>
+                                <w:color w:val="FFFFFF" w:themeColor="background1"/>
+                              </w:rPr>
+                              <w:alias w:val="Author"/>
+                              <w:tag w:val=""/>
+                              <w:id w:val="945428907"/>
+                              <w:dataBinding w:prefixMappings="xmlns:ns0='http://purl.org/dc/elements/1.1/' xmlns:ns1='http://schemas.openxmlformats.org/package/2006/metadata/core-properties' " w:xpath="/ns1:coreProperties[1]/ns0:creator[1]" w:storeItemID="{6C3C8BC8-F283-45AE-878A-BAB7291924A1}"/>
+                              <w:text/>
+                            </w:sdtPr>
+                            <w:sdtEndPr/>
+                            <w:sdtContent>
+                              <w:p>
+                                <w:pPr>
+                                  <w:pStyle w:val="NoSpacing"/>
+                                  <w:spacing w:before="120"/>
+                                  <w:jc w:val="center"/>
+                                  <w:rPr>
+                                    <w:color w:val="FFFFFF" w:themeColor="background1"/>
+                                  </w:rPr>
+                                </w:pPr>
+                                <w:r>
+                                  <w:rPr>
+                                    <w:color w:val="FFFFFF" w:themeColor="background1"/>
+                                    <w:lang w:val="en-AU"/>
+                                  </w:rPr>
+                                  <w:t>U3149399</w:t>
+                                </w:r>
+                              </w:p>
+                            </w:sdtContent>
+                          </w:sdt>
+                          <w:p>
+                            <w:pPr>
+                              <w:pStyle w:val="NoSpacing"/>
+                              <w:spacing w:before="120"/>
+                              <w:jc w:val="center"/>
+                              <w:rPr>
+                                <w:color w:val="FFFFFF" w:themeColor="background1"/>
+                              </w:rPr>
+                            </w:pPr>
+                            <w:sdt>
+                              <w:sdtPr>
+                                <w:rPr>
+                                  <w:caps/>
+                                  <w:color w:val="FFFFFF" w:themeColor="background1"/>
+                                </w:rPr>
+                                <w:alias w:val="Company"/>
+                                <w:tag w:val=""/>
+                                <w:id w:val="1618182777"/>
+                                <w:dataBinding w:prefixMappings="xmlns:ns0='http://schemas.openxmlformats.org/officeDocument/2006/extended-properties' " w:xpath="/ns0:Properties[1]/ns0:Company[1]" w:storeItemID="{6668398D-A668-4E3E-A5EB-62B293D839F1}"/>
+                                <w:text/>
+                              </w:sdtPr>
+                              <w:sdtEndPr/>
+                              <w:sdtContent>
+                                <w:r>
+                                  <w:rPr>
+                                    <w:color w:val="FFFFFF" w:themeColor="background1"/>
+                                  </w:rPr>
+                                  <w:t>PPIT (6676) ASSIGNMENT</w:t>
+                                </w:r>
+                                <w:r>
+                                  <w:rPr>
+                                    <w:caps/>
+                                    <w:color w:val="FFFFFF" w:themeColor="background1"/>
+                                  </w:rPr>
+                                  <w:t xml:space="preserve"> – UNIVERSITY OF CANBERRA</w:t>
+                                </w:r>
+                              </w:sdtContent>
+                            </w:sdt>
+                            <w:r>
+                              <w:rPr>
+                                <w:color w:val="FFFFFF" w:themeColor="background1"/>
+                              </w:rPr>
+                              <w:t>  </w:t>
+                            </w:r>
+                          </w:p>
+                        </w:txbxContent>
+                      </v:textbox>
+                    </v:rect>
+                    <v:shapetype id="_x0000_t202" coordsize="21600,21600" o:spt="202" path="m0,0l0,21600,21600,21600,21600,0xe">
+                      <v:stroke joinstyle="miter"/>
+                      <v:path gradientshapeok="t" o:connecttype="rect"/>
+                    </v:shapetype>
+                    <v:shape id="Text Box 196" o:spid="_x0000_s1029" type="#_x0000_t202" style="position:absolute;left:6824;top:1371600;width:6858000;height:2722728;visibility:visible;mso-wrap-style:square;v-text-anchor:middle" o:gfxdata="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" fillcolor="white [3212]" stroked="f" strokeweight=".5pt">
+                      <v:textbox inset="36pt,7.2pt,36pt,7.2pt">
+                        <w:txbxContent>
+                          <w:sdt>
+                            <w:sdtPr>
+                              <w:rPr>
+                                <w:rFonts w:asciiTheme="majorHAnsi" w:eastAsiaTheme="majorEastAsia" w:hAnsiTheme="majorHAnsi" w:cstheme="majorBidi"/>
+                                <w:caps/>
+                                <w:color w:val="5B9BD5" w:themeColor="accent1"/>
+                                <w:sz w:val="72"/>
+                                <w:szCs w:val="72"/>
+                              </w:rPr>
+                              <w:alias w:val="Title"/>
+                              <w:tag w:val=""/>
+                              <w:id w:val="1715930876"/>
+                              <w:dataBinding w:prefixMappings="xmlns:ns0='http://purl.org/dc/elements/1.1/' xmlns:ns1='http://schemas.openxmlformats.org/package/2006/metadata/core-properties' " w:xpath="/ns1:coreProperties[1]/ns0:title[1]" w:storeItemID="{6C3C8BC8-F283-45AE-878A-BAB7291924A1}"/>
+                              <w:text/>
+                            </w:sdtPr>
+                            <w:sdtEndPr/>
+                            <w:sdtContent>
+                              <w:p>
+                                <w:pPr>
+                                  <w:pStyle w:val="NoSpacing"/>
+                                  <w:jc w:val="center"/>
+                                  <w:rPr>
+                                    <w:rFonts w:asciiTheme="majorHAnsi" w:eastAsiaTheme="majorEastAsia" w:hAnsiTheme="majorHAnsi" w:cstheme="majorBidi"/>
+                                    <w:caps/>
+                                    <w:color w:val="5B9BD5" w:themeColor="accent1"/>
+                                    <w:sz w:val="72"/>
+                                    <w:szCs w:val="72"/>
+                                  </w:rPr>
+                                </w:pPr>
+                                <w:r>
+                                  <w:rPr>
+                                    <w:rFonts w:asciiTheme="majorHAnsi" w:eastAsiaTheme="majorEastAsia" w:hAnsiTheme="majorHAnsi" w:cstheme="majorBidi"/>
+                                    <w:caps/>
+                                    <w:color w:val="5B9BD5" w:themeColor="accent1"/>
+                                    <w:sz w:val="72"/>
+                                    <w:szCs w:val="72"/>
+                                  </w:rPr>
+                                  <w:t>Industry analysis report</w:t>
+                                </w:r>
+                              </w:p>
+                            </w:sdtContent>
+                          </w:sdt>
+                          <w:p>
+                            <w:pPr>
+                              <w:pStyle w:val="NoSpacing"/>
+                              <w:jc w:val="center"/>
+                              <w:rPr>
+                                <w:rFonts w:asciiTheme="majorHAnsi" w:eastAsiaTheme="majorEastAsia" w:hAnsiTheme="majorHAnsi" w:cstheme="majorBidi"/>
+                                <w:caps/>
+                                <w:color w:val="5B9BD5" w:themeColor="accent1"/>
+                                <w:sz w:val="72"/>
+                                <w:szCs w:val="72"/>
+                              </w:rPr>
+                            </w:pPr>
+                            <w:r>
+                              <w:rPr>
+                                <w:rFonts w:asciiTheme="majorHAnsi" w:eastAsiaTheme="majorEastAsia" w:hAnsiTheme="majorHAnsi" w:cstheme="majorBidi"/>
+                                <w:caps/>
+                                <w:color w:val="5B9BD5" w:themeColor="accent1"/>
+                                <w:sz w:val="72"/>
+                                <w:szCs w:val="72"/>
+                              </w:rPr>
+                              <w:t>on</w:t>
+                            </w:r>
+                          </w:p>
+                          <w:p>
+                            <w:pPr>
+                              <w:pStyle w:val="NoSpacing"/>
+                              <w:jc w:val="center"/>
+                              <w:rPr>
+                                <w:rFonts w:asciiTheme="majorHAnsi" w:eastAsiaTheme="majorEastAsia" w:hAnsiTheme="majorHAnsi" w:cstheme="majorBidi"/>
+                                <w:caps/>
+                                <w:color w:val="5B9BD5" w:themeColor="accent1"/>
+                                <w:sz w:val="72"/>
+                                <w:szCs w:val="72"/>
+                              </w:rPr>
+                            </w:pPr>
+                            <w:r>
+                              <w:rPr>
+                                <w:rFonts w:asciiTheme="majorHAnsi" w:eastAsiaTheme="majorEastAsia" w:hAnsiTheme="majorHAnsi" w:cstheme="majorBidi"/>
+                                <w:caps/>
+                                <w:color w:val="5B9BD5" w:themeColor="accent1"/>
+                                <w:sz w:val="72"/>
+                                <w:szCs w:val="72"/>
+                              </w:rPr>
+                              <w:t>vodafone hutchison australia</w:t>
+                            </w:r>
+                          </w:p>
+                        </w:txbxContent>
+                      </v:textbox>
+                    </v:shape>
+                    <w10:wrap anchorx="page" anchory="page"/>
+                  </v:group>
+                </w:pict>
+              </mc:Fallback>
+            </mc:AlternateContent>
+          </w:r>
+        </w:p>
+        <w:p>
+          <w:r>
+            <w:br w:type="page"/>
+          </w:r>
+        </w:p>
+      </w:sdtContent>
+    </w:sdt>
+    <w:p>
+      <w:pPr>
+        <w:rPr>
+          <w:b/>
+          <w:sz w:val="28"/>
+          <w:szCs w:val="28"/>
+          <w:u w:val="single"/>
+        </w:rPr>
+      </w:pPr>
+      <w:r>
+        <w:rPr>
+          <w:b/>
+          <w:sz w:val="28"/>
+          <w:szCs w:val="28"/>
+          <w:u w:val="single"/>
+        </w:rPr>
+        <w:lastRenderedPageBreak/>
+        <w:t>Professional Practice in IT</w:t>
+      </w:r>
+    </w:p>
+    <w:p/>
+    <w:tbl>
+      <w:tblPr>
+        <w:tblW w:w="0" w:type="auto"/>
+        <w:tblInd w:w="-113" w:type="dxa"/>
+        <w:tblBorders>
+          <w:top w:val="single" w:sz="4" w:space="0" w:color="BFBFBF"/>
+          <w:left w:val="single" w:sz="4" w:space="0" w:color="BFBFBF"/>
+          <w:right w:val="single" w:sz="4" w:space="0" w:color="BFBFBF"/>
+        </w:tblBorders>
+        <w:tblLayout w:type="fixed"/>
+        <w:tblLook w:val="04A0" w:firstRow="1" w:lastRow="0" w:firstColumn="1" w:lastColumn="0" w:noHBand="0" w:noVBand="1"/>
+      </w:tblPr>
+      <w:tblGrid>
+        <w:gridCol w:w="2700"/>
+        <w:gridCol w:w="6479"/>
+      </w:tblGrid>
+      <w:tr>
+        <w:tc>
+          <w:tcPr>
+            <w:tcW w:w="2700" w:type="dxa"/>
+            <w:tcBorders>
+              <w:top w:val="single" w:sz="4" w:space="0" w:color="BFBFBF"/>
+              <w:left w:val="single" w:sz="4" w:space="0" w:color="BFBFBF"/>
+              <w:bottom w:val="single" w:sz="4" w:space="0" w:color="BFBFBF"/>
+              <w:right w:val="single" w:sz="4" w:space="0" w:color="BFBFBF"/>
+            </w:tcBorders>
+            <w:hideMark/>
+          </w:tcPr>
+          <w:p>
+            <w:pPr>
+              <w:widowControl w:val="0"/>
+              <w:autoSpaceDE w:val="0"/>
+              <w:autoSpaceDN w:val="0"/>
+              <w:adjustRightInd w:val="0"/>
+              <w:spacing w:after="120"/>
+              <w:ind w:right="-431"/>
+              <w:rPr>
+                <w:rFonts w:eastAsia="Times New Roman"/>
+              </w:rPr>
+            </w:pPr>
+            <w:r>
+              <w:rPr>
+                <w:b/>
+                <w:bCs/>
+              </w:rPr>
+              <w:t>Student ID number</w:t>
+            </w:r>
+          </w:p>
+        </w:tc>
+        <w:tc>
+          <w:tcPr>
+            <w:tcW w:w="6479" w:type="dxa"/>
+            <w:tcBorders>
+              <w:top w:val="single" w:sz="4" w:space="0" w:color="BFBFBF"/>
+              <w:left w:val="single" w:sz="4" w:space="0" w:color="BFBFBF"/>
+              <w:bottom w:val="single" w:sz="4" w:space="0" w:color="BFBFBF"/>
+              <w:right w:val="single" w:sz="4" w:space="0" w:color="BFBFBF"/>
+            </w:tcBorders>
+          </w:tcPr>
+          <w:p>
+            <w:pPr>
+              <w:widowControl w:val="0"/>
+              <w:autoSpaceDE w:val="0"/>
+              <w:autoSpaceDN w:val="0"/>
+              <w:adjustRightInd w:val="0"/>
+              <w:ind w:right="-431"/>
+              <w:rPr>
+                <w:rFonts w:eastAsia="Times New Roman"/>
+              </w:rPr>
+            </w:pPr>
+            <w:r>
+              <w:rPr>
+                <w:rFonts w:eastAsia="Times New Roman"/>
+              </w:rPr>
+              <w:t>u</w:t>
+            </w:r>
+            <w:r>
+              <w:rPr>
+                <w:rFonts w:eastAsia="Times New Roman"/>
+              </w:rPr>
+              <w:t>3149399</w:t>
+            </w:r>
+          </w:p>
+        </w:tc>
+      </w:tr>
+      <w:tr>
+        <w:tc>
+          <w:tcPr>
+            <w:tcW w:w="2700" w:type="dxa"/>
+            <w:tcBorders>
+              <w:top w:val="single" w:sz="4" w:space="0" w:color="BFBFBF"/>
+              <w:left w:val="single" w:sz="4" w:space="0" w:color="BFBFBF"/>
+              <w:bottom w:val="single" w:sz="4" w:space="0" w:color="BFBFBF"/>
+              <w:right w:val="single" w:sz="4" w:space="0" w:color="BFBFBF"/>
+            </w:tcBorders>
+          </w:tcPr>
+          <w:p>
+            <w:pPr>
+              <w:widowControl w:val="0"/>
+              <w:autoSpaceDE w:val="0"/>
+              <w:autoSpaceDN w:val="0"/>
+              <w:adjustRightInd w:val="0"/>
+              <w:spacing w:after="120"/>
+              <w:ind w:right="-431"/>
+              <w:rPr>
+                <w:b/>
+                <w:bCs/>
+              </w:rPr>
+            </w:pPr>
+            <w:r>
+              <w:rPr>
+                <w:b/>
+                <w:bCs/>
+              </w:rPr>
+              <w:t>Student Name</w:t>
+            </w:r>
+          </w:p>
+        </w:tc>
+        <w:tc>
+          <w:tcPr>
+            <w:tcW w:w="6479" w:type="dxa"/>
+            <w:tcBorders>
+              <w:top w:val="single" w:sz="4" w:space="0" w:color="BFBFBF"/>
+              <w:left w:val="single" w:sz="4" w:space="0" w:color="BFBFBF"/>
+              <w:bottom w:val="single" w:sz="4" w:space="0" w:color="BFBFBF"/>
+              <w:right w:val="single" w:sz="4" w:space="0" w:color="BFBFBF"/>
+            </w:tcBorders>
+          </w:tcPr>
+          <w:p>
+            <w:pPr>
+              <w:widowControl w:val="0"/>
+              <w:autoSpaceDE w:val="0"/>
+              <w:autoSpaceDN w:val="0"/>
+              <w:adjustRightInd w:val="0"/>
+              <w:ind w:right="-431"/>
+              <w:rPr>
+                <w:rFonts w:eastAsia="Times New Roman"/>
+              </w:rPr>
+            </w:pPr>
+            <w:r>
+              <w:rPr>
+                <w:rFonts w:eastAsia="Times New Roman"/>
+              </w:rPr>
+              <w:t>Tenzin Dendup</w:t>
+            </w:r>
+          </w:p>
+        </w:tc>
+      </w:tr>
+      <w:tr>
+        <w:tc>
+          <w:tcPr>
+            <w:tcW w:w="2700" w:type="dxa"/>
+            <w:tcBorders>
+              <w:top w:val="single" w:sz="4" w:space="0" w:color="BFBFBF"/>
+              <w:left w:val="single" w:sz="4" w:space="0" w:color="BFBFBF"/>
+              <w:bottom w:val="single" w:sz="4" w:space="0" w:color="BFBFBF"/>
+              <w:right w:val="single" w:sz="4" w:space="0" w:color="BFBFBF"/>
+            </w:tcBorders>
+            <w:hideMark/>
+          </w:tcPr>
+          <w:p>
+            <w:pPr>
+              <w:widowControl w:val="0"/>
+              <w:autoSpaceDE w:val="0"/>
+              <w:autoSpaceDN w:val="0"/>
+              <w:adjustRightInd w:val="0"/>
+              <w:spacing w:after="120"/>
+              <w:ind w:right="-431"/>
+              <w:rPr>
+                <w:rFonts w:eastAsia="Times New Roman"/>
+              </w:rPr>
+            </w:pPr>
+            <w:r>
+              <w:rPr>
+                <w:b/>
+                <w:bCs/>
+              </w:rPr>
+              <w:t>Unit name</w:t>
+            </w:r>
+          </w:p>
+        </w:tc>
+        <w:tc>
+          <w:tcPr>
+            <w:tcW w:w="6479" w:type="dxa"/>
+            <w:tcBorders>
+              <w:top w:val="single" w:sz="4" w:space="0" w:color="BFBFBF"/>
+              <w:left w:val="single" w:sz="4" w:space="0" w:color="BFBFBF"/>
+              <w:bottom w:val="single" w:sz="4" w:space="0" w:color="BFBFBF"/>
+              <w:right w:val="single" w:sz="4" w:space="0" w:color="BFBFBF"/>
+            </w:tcBorders>
+            <w:hideMark/>
+          </w:tcPr>
+          <w:p>
+            <w:pPr>
+              <w:widowControl w:val="0"/>
+              <w:autoSpaceDE w:val="0"/>
+              <w:autoSpaceDN w:val="0"/>
+              <w:adjustRightInd w:val="0"/>
+              <w:ind w:right="-431"/>
+              <w:rPr>
+                <w:rFonts w:eastAsia="Times New Roman"/>
+              </w:rPr>
+            </w:pPr>
+            <w:r>
+              <w:t xml:space="preserve">Professional Practice in IT  </w:t>
+            </w:r>
+          </w:p>
+        </w:tc>
+      </w:tr>
+      <w:tr>
+        <w:tc>
+          <w:tcPr>
+            <w:tcW w:w="2700" w:type="dxa"/>
+            <w:tcBorders>
+              <w:top w:val="single" w:sz="4" w:space="0" w:color="BFBFBF"/>
+              <w:left w:val="single" w:sz="4" w:space="0" w:color="BFBFBF"/>
+              <w:bottom w:val="single" w:sz="4" w:space="0" w:color="BFBFBF"/>
+              <w:right w:val="single" w:sz="4" w:space="0" w:color="BFBFBF"/>
+            </w:tcBorders>
+            <w:hideMark/>
+          </w:tcPr>
+          <w:p>
+            <w:pPr>
+              <w:widowControl w:val="0"/>
+              <w:autoSpaceDE w:val="0"/>
+              <w:autoSpaceDN w:val="0"/>
+              <w:adjustRightInd w:val="0"/>
+              <w:spacing w:after="120"/>
+              <w:ind w:right="-431"/>
+              <w:rPr>
+                <w:rFonts w:eastAsia="Times New Roman"/>
+              </w:rPr>
+            </w:pPr>
+            <w:r>
+              <w:rPr>
+                <w:b/>
+                <w:bCs/>
+              </w:rPr>
+              <w:t>Unit number</w:t>
+            </w:r>
+          </w:p>
+        </w:tc>
+        <w:tc>
+          <w:tcPr>
+            <w:tcW w:w="6479" w:type="dxa"/>
+            <w:tcBorders>
+              <w:top w:val="single" w:sz="4" w:space="0" w:color="BFBFBF"/>
+              <w:left w:val="single" w:sz="4" w:space="0" w:color="BFBFBF"/>
+              <w:bottom w:val="single" w:sz="4" w:space="0" w:color="BFBFBF"/>
+              <w:right w:val="single" w:sz="4" w:space="0" w:color="BFBFBF"/>
+            </w:tcBorders>
+            <w:hideMark/>
+          </w:tcPr>
+          <w:p>
+            <w:pPr>
+              <w:widowControl w:val="0"/>
+              <w:autoSpaceDE w:val="0"/>
+              <w:autoSpaceDN w:val="0"/>
+              <w:adjustRightInd w:val="0"/>
+              <w:ind w:right="-431"/>
+              <w:rPr>
+                <w:rFonts w:eastAsia="Times New Roman"/>
+              </w:rPr>
+            </w:pPr>
+            <w:r>
+              <w:rPr>
+                <w:rFonts w:eastAsia="Times New Roman"/>
+              </w:rPr>
+              <w:t>6676</w:t>
+            </w:r>
+          </w:p>
+        </w:tc>
+      </w:tr>
+      <w:tr>
+        <w:tc>
+          <w:tcPr>
+            <w:tcW w:w="2700" w:type="dxa"/>
+            <w:tcBorders>
+              <w:top w:val="single" w:sz="4" w:space="0" w:color="BFBFBF"/>
+              <w:left w:val="single" w:sz="4" w:space="0" w:color="BFBFBF"/>
+              <w:bottom w:val="single" w:sz="4" w:space="0" w:color="BFBFBF"/>
+              <w:right w:val="single" w:sz="4" w:space="0" w:color="BFBFBF"/>
+            </w:tcBorders>
+            <w:hideMark/>
+          </w:tcPr>
+          <w:p>
+            <w:pPr>
+              <w:widowControl w:val="0"/>
+              <w:autoSpaceDE w:val="0"/>
+              <w:autoSpaceDN w:val="0"/>
+              <w:adjustRightInd w:val="0"/>
+              <w:spacing w:after="120"/>
+              <w:ind w:right="-431"/>
+              <w:rPr>
+                <w:rFonts w:eastAsia="Times New Roman"/>
+              </w:rPr>
+            </w:pPr>
+            <w:r>
+              <w:rPr>
+                <w:b/>
+                <w:bCs/>
+              </w:rPr>
+              <w:t>Name of lecturer/tutor</w:t>
+            </w:r>
+          </w:p>
+        </w:tc>
+        <w:tc>
+          <w:tcPr>
+            <w:tcW w:w="6479" w:type="dxa"/>
+            <w:tcBorders>
+              <w:top w:val="single" w:sz="4" w:space="0" w:color="BFBFBF"/>
+              <w:left w:val="single" w:sz="4" w:space="0" w:color="BFBFBF"/>
+              <w:bottom w:val="single" w:sz="4" w:space="0" w:color="BFBFBF"/>
+              <w:right w:val="single" w:sz="4" w:space="0" w:color="BFBFBF"/>
+            </w:tcBorders>
+          </w:tcPr>
+          <w:p>
+            <w:pPr>
+              <w:widowControl w:val="0"/>
+              <w:autoSpaceDE w:val="0"/>
+              <w:autoSpaceDN w:val="0"/>
+              <w:adjustRightInd w:val="0"/>
+              <w:ind w:right="-431"/>
+              <w:rPr>
+                <w:rFonts w:eastAsia="Times New Roman"/>
+              </w:rPr>
+            </w:pPr>
+            <w:r>
+              <w:rPr>
+                <w:rFonts w:eastAsia="Times New Roman"/>
+              </w:rPr>
+              <w:t>Liam Waldron</w:t>
+            </w:r>
+          </w:p>
+        </w:tc>
+      </w:tr>
+      <w:tr>
+        <w:trPr>
+          <w:trHeight w:val="367"/>
+        </w:trPr>
+        <w:tc>
+          <w:tcPr>
+            <w:tcW w:w="2700" w:type="dxa"/>
+            <w:tcBorders>
+              <w:top w:val="single" w:sz="4" w:space="0" w:color="BFBFBF"/>
+              <w:left w:val="single" w:sz="4" w:space="0" w:color="BFBFBF"/>
+              <w:bottom w:val="single" w:sz="4" w:space="0" w:color="BFBFBF"/>
+              <w:right w:val="single" w:sz="4" w:space="0" w:color="BFBFBF"/>
+            </w:tcBorders>
+          </w:tcPr>
+          <w:p>
+            <w:pPr>
+              <w:widowControl w:val="0"/>
+              <w:autoSpaceDE w:val="0"/>
+              <w:autoSpaceDN w:val="0"/>
+              <w:adjustRightInd w:val="0"/>
+              <w:spacing w:after="120"/>
+              <w:ind w:right="-431"/>
+              <w:rPr>
+                <w:rFonts w:eastAsia="Times New Roman"/>
+              </w:rPr>
+            </w:pPr>
+            <w:r>
+              <w:rPr>
+                <w:b/>
+                <w:bCs/>
+              </w:rPr>
+              <w:t>Assignment name</w:t>
+            </w:r>
+          </w:p>
+        </w:tc>
+        <w:tc>
+          <w:tcPr>
+            <w:tcW w:w="6479" w:type="dxa"/>
+            <w:tcBorders>
+              <w:top w:val="single" w:sz="4" w:space="0" w:color="BFBFBF"/>
+              <w:left w:val="single" w:sz="4" w:space="0" w:color="BFBFBF"/>
+              <w:bottom w:val="single" w:sz="4" w:space="0" w:color="BFBFBF"/>
+              <w:right w:val="single" w:sz="4" w:space="0" w:color="BFBFBF"/>
+            </w:tcBorders>
+          </w:tcPr>
+          <w:p>
+            <w:pPr>
+              <w:widowControl w:val="0"/>
+              <w:autoSpaceDE w:val="0"/>
+              <w:autoSpaceDN w:val="0"/>
+              <w:adjustRightInd w:val="0"/>
+              <w:ind w:right="-431"/>
+              <w:rPr>
+                <w:rFonts w:eastAsia="Times New Roman"/>
+              </w:rPr>
+            </w:pPr>
+            <w:r>
+              <w:rPr>
+                <w:rFonts w:eastAsia="Times New Roman"/>
+              </w:rPr>
+              <w:t>Industry Analysis</w:t>
+            </w:r>
+          </w:p>
+        </w:tc>
+      </w:tr>
+      <w:tr>
+        <w:tc>
+          <w:tcPr>
+            <w:tcW w:w="2700" w:type="dxa"/>
+            <w:tcBorders>
+              <w:top w:val="single" w:sz="4" w:space="0" w:color="BFBFBF"/>
+              <w:left w:val="single" w:sz="4" w:space="0" w:color="BFBFBF"/>
+              <w:bottom w:val="single" w:sz="4" w:space="0" w:color="BFBFBF"/>
+              <w:right w:val="single" w:sz="4" w:space="0" w:color="BFBFBF"/>
+            </w:tcBorders>
+            <w:hideMark/>
+          </w:tcPr>
+          <w:p>
+            <w:pPr>
+              <w:widowControl w:val="0"/>
+              <w:autoSpaceDE w:val="0"/>
+              <w:autoSpaceDN w:val="0"/>
+              <w:adjustRightInd w:val="0"/>
+              <w:spacing w:after="120"/>
+              <w:ind w:right="-431"/>
+              <w:rPr>
+                <w:rFonts w:eastAsia="Times New Roman"/>
+              </w:rPr>
+            </w:pPr>
+            <w:r>
+              <w:rPr>
+                <w:b/>
+                <w:bCs/>
+              </w:rPr>
+              <w:t>Due date</w:t>
+            </w:r>
+          </w:p>
+        </w:tc>
+        <w:tc>
+          <w:tcPr>
+            <w:tcW w:w="6479" w:type="dxa"/>
+            <w:tcBorders>
+              <w:top w:val="single" w:sz="4" w:space="0" w:color="BFBFBF"/>
+              <w:left w:val="single" w:sz="4" w:space="0" w:color="BFBFBF"/>
+              <w:bottom w:val="single" w:sz="4" w:space="0" w:color="BFBFBF"/>
+              <w:right w:val="single" w:sz="4" w:space="0" w:color="BFBFBF"/>
+            </w:tcBorders>
+          </w:tcPr>
+          <w:p>
+            <w:r>
+              <w:t>28 April 2017</w:t>
+            </w:r>
+          </w:p>
+        </w:tc>
+      </w:tr>
+    </w:tbl>
+    <w:p>
+      <w:pPr>
+        <w:widowControl w:val="0"/>
+        <w:autoSpaceDE w:val="0"/>
+        <w:autoSpaceDN w:val="0"/>
+        <w:adjustRightInd w:val="0"/>
+        <w:ind w:right="-431"/>
+        <w:rPr>
+          <w:rFonts w:eastAsia="Times New Roman"/>
+        </w:rPr>
+      </w:pPr>
+      <w:r>
+        <w:t> </w:t>
+      </w:r>
+    </w:p>
+    <w:p>
+      <w:pPr>
+        <w:widowControl w:val="0"/>
+        <w:autoSpaceDE w:val="0"/>
+        <w:autoSpaceDN w:val="0"/>
+        <w:adjustRightInd w:val="0"/>
+        <w:ind w:right="-431"/>
+        <w:jc w:val="center"/>
+      </w:pPr>
+      <w:r>
+        <w:rPr>
+          <w:b/>
+          <w:bCs/>
+        </w:rPr>
+        <w:t>You must keep a photocopy or electronic copy of your assignment.</w:t>
+      </w:r>
+    </w:p>
+    <w:p>
+      <w:pPr>
+        <w:widowControl w:val="0"/>
+        <w:autoSpaceDE w:val="0"/>
+        <w:autoSpaceDN w:val="0"/>
+        <w:adjustRightInd w:val="0"/>
+        <w:ind w:right="-431"/>
+        <w:jc w:val="center"/>
+        <w:rPr>
+          <w:b/>
+          <w:bCs/>
+        </w:rPr>
+      </w:pPr>
+    </w:p>
+    <w:p>
+      <w:pPr>
+        <w:widowControl w:val="0"/>
+        <w:autoSpaceDE w:val="0"/>
+        <w:autoSpaceDN w:val="0"/>
+        <w:adjustRightInd w:val="0"/>
+        <w:ind w:right="-431"/>
+        <w:jc w:val="center"/>
+        <w:rPr>
+          <w:b/>
+          <w:bCs/>
+        </w:rPr>
+      </w:pPr>
+      <w:r>
+        <w:rPr>
+          <w:b/>
+          <w:bCs/>
+        </w:rPr>
+        <w:t>Student declaration</w:t>
+      </w:r>
+    </w:p>
+    <w:p>
+      <w:pPr>
+        <w:widowControl w:val="0"/>
+        <w:autoSpaceDE w:val="0"/>
+        <w:autoSpaceDN w:val="0"/>
+        <w:adjustRightInd w:val="0"/>
+        <w:ind w:right="-431"/>
+      </w:pPr>
+      <w:r>
+        <w:t>I certify that the attached assignment is my own work. Material</w:t>
+      </w:r>
+      <w:r>
+        <w:t>s</w:t>
+      </w:r>
+      <w:r>
+        <w:t xml:space="preserve"> drawn from other sources has been appropriately and fully acknowledged as to author/creator, source and other bibliographic details</w:t>
+      </w:r>
+      <w:r>
+        <w:t xml:space="preserve"> using the </w:t>
+      </w:r>
+      <w:r>
+        <w:rPr>
+          <w:u w:val="single"/>
+        </w:rPr>
+        <w:t>Harvard</w:t>
+      </w:r>
+      <w:r>
+        <w:t xml:space="preserve"> style of referencing</w:t>
+      </w:r>
+      <w:r>
+        <w:t xml:space="preserve">. Such referencing may need to meet unit-specific requirements as to format and style. </w:t>
+      </w:r>
+    </w:p>
+    <w:p/>
+    <w:p>
+      <w:r>
+        <w:t>Signature of student: Tenzin Dendup</w:t>
+      </w:r>
+    </w:p>
+    <w:p>
+      <w:r>
+        <w:t xml:space="preserve">Date: 27 April </w:t>
+      </w:r>
+      <w:r>
+        <w:t>2017</w:t>
+      </w:r>
+    </w:p>
+    <w:p/>
+    <w:p>
+      <w:r>
+        <w:br w:type="page"/>
+      </w:r>
+    </w:p>
+    <w:p/>
+    <w:sdt>
+      <w:sdtPr>
+        <w:rPr>
+          <w:rFonts w:asciiTheme="minorHAnsi" w:eastAsiaTheme="minorHAnsi" w:hAnsiTheme="minorHAnsi" w:cstheme="minorBidi"/>
+          <w:b w:val="0"/>
+          <w:bCs w:val="0"/>
+          <w:color w:val="auto"/>
+          <w:sz w:val="24"/>
+          <w:szCs w:val="24"/>
+          <w:lang w:val="en-AU"/>
+        </w:rPr>
+        <w:id w:val="60837113"/>
+        <w:docPartObj>
+          <w:docPartGallery w:val="Table of Contents"/>
+          <w:docPartUnique/>
+        </w:docPartObj>
+      </w:sdtPr>
+      <w:sdtEndPr>
+        <w:rPr>
+          <w:noProof/>
+        </w:rPr>
+      </w:sdtEndPr>
+      <w:sdtContent>
+        <w:p>
+          <w:pPr>
+            <w:pStyle w:val="TOCHeading"/>
+          </w:pPr>
+          <w:r>
+            <w:t>Table of Contents</w:t>
+          </w:r>
+        </w:p>
+        <w:p>
+          <w:pPr>
+            <w:pStyle w:val="TOC1"/>
+            <w:tabs>
+              <w:tab w:val="right" w:leader="dot" w:pos="9010"/>
+            </w:tabs>
+            <w:rPr>
+              <w:rFonts w:eastAsiaTheme="minorEastAsia"/>
+              <w:b w:val="0"/>
+              <w:bCs w:val="0"/>
+              <w:noProof/>
+              <w:lang w:eastAsia="en-AU"/>
+            </w:rPr>
+          </w:pPr>
+          <w:r>
+            <w:rPr>
+              <w:b w:val="0"/>
+              <w:bCs w:val="0"/>
+            </w:rPr>
+            <w:fldChar w:fldCharType="begin"/>
+          </w:r>
+          <w:r>
+            <w:instrText xml:space="preserve"> TOC \o "1-3" \h \z \u </w:instrText>
+          </w:r>
+          <w:r>
+            <w:rPr>
+              <w:b w:val="0"/>
+              <w:bCs w:val="0"/>
+            </w:rPr>
+            <w:fldChar w:fldCharType="separate"/>
+          </w:r>
+          <w:hyperlink w:anchor="_Toc481075407" w:history="1">
+            <w:r>
+              <w:rPr>
+                <w:rStyle w:val="Hyperlink"/>
+                <w:noProof/>
+              </w:rPr>
+              <w:t>Overview of Australian Telecommunications Industry</w:t>
+            </w:r>
+            <w:r>
+              <w:rPr>
+                <w:noProof/>
+                <w:webHidden/>
+              </w:rPr>
+              <w:tab/>
+            </w:r>
+            <w:r>
+              <w:rPr>
+                <w:noProof/>
+                <w:webHidden/>
+              </w:rPr>
+              <w:fldChar w:fldCharType="begin"/>
+            </w:r>
+            <w:r>
+              <w:rPr>
+                <w:noProof/>
+                <w:webHidden/>
+              </w:rPr>
+              <w:instrText xml:space="preserve"> PAGEREF _Toc481075407 \h </w:instrText>
+            </w:r>
+            <w:r>
+              <w:rPr>
+                <w:noProof/>
+                <w:webHidden/>
+              </w:rPr>
+            </w:r>
+            <w:r>
+              <w:rPr>
+                <w:noProof/>
+                <w:webHidden/>
+              </w:rPr>
+              <w:fldChar w:fldCharType="separate"/>
+            </w:r>
+            <w:r>
+              <w:rPr>
+                <w:noProof/>
+                <w:webHidden/>
+              </w:rPr>
+              <w:t>4</w:t>
+            </w:r>
+            <w:r>
+              <w:rPr>
+                <w:noProof/>
+                <w:webHidden/>
+              </w:rPr>
+              <w:fldChar w:fldCharType="end"/>
+            </w:r>
+          </w:hyperlink>
+        </w:p>
+        <w:p>
+          <w:pPr>
+            <w:pStyle w:val="TOC1"/>
+            <w:tabs>
+              <w:tab w:val="right" w:leader="dot" w:pos="9010"/>
+            </w:tabs>
+            <w:rPr>
+              <w:rFonts w:eastAsiaTheme="minorEastAsia"/>
+              <w:b w:val="0"/>
+              <w:bCs w:val="0"/>
+              <w:noProof/>
+              <w:lang w:eastAsia="en-AU"/>
+            </w:rPr>
+          </w:pPr>
+          <w:hyperlink w:anchor="_Toc481075408" w:history="1">
+            <w:r>
+              <w:rPr>
+                <w:rStyle w:val="Hyperlink"/>
+                <w:noProof/>
+              </w:rPr>
+              <w:t>Vodafone Hutchison Australia</w:t>
+            </w:r>
+            <w:r>
+              <w:rPr>
+                <w:noProof/>
+                <w:webHidden/>
+              </w:rPr>
+              <w:tab/>
+            </w:r>
+            <w:r>
+              <w:rPr>
+                <w:noProof/>
+                <w:webHidden/>
+              </w:rPr>
+              <w:fldChar w:fldCharType="begin"/>
+            </w:r>
+            <w:r>
+              <w:rPr>
+                <w:noProof/>
+                <w:webHidden/>
+              </w:rPr>
+              <w:instrText xml:space="preserve"> PAGEREF _Toc481075408 \h </w:instrText>
+            </w:r>
+            <w:r>
+              <w:rPr>
+                <w:noProof/>
+                <w:webHidden/>
+              </w:rPr>
+            </w:r>
+            <w:r>
+              <w:rPr>
+                <w:noProof/>
+                <w:webHidden/>
+              </w:rPr>
+              <w:fldChar w:fldCharType="separate"/>
+            </w:r>
+            <w:r>
+              <w:rPr>
+                <w:noProof/>
+                <w:webHidden/>
+              </w:rPr>
+              <w:t>5</w:t>
+            </w:r>
+            <w:r>
+              <w:rPr>
+                <w:noProof/>
+                <w:webHidden/>
+              </w:rPr>
+              <w:fldChar w:fldCharType="end"/>
+            </w:r>
+          </w:hyperlink>
+        </w:p>
+        <w:p>
+          <w:pPr>
+            <w:pStyle w:val="TOC2"/>
+            <w:tabs>
+              <w:tab w:val="right" w:leader="dot" w:pos="9010"/>
+            </w:tabs>
+            <w:rPr>
+              <w:rFonts w:eastAsiaTheme="minorEastAsia"/>
+              <w:b w:val="0"/>
+              <w:bCs w:val="0"/>
+              <w:noProof/>
+              <w:sz w:val="24"/>
+              <w:szCs w:val="24"/>
+              <w:lang w:eastAsia="en-AU"/>
+            </w:rPr>
+          </w:pPr>
+          <w:hyperlink w:anchor="_Toc481075409" w:history="1">
+            <w:r>
+              <w:rPr>
+                <w:rStyle w:val="Hyperlink"/>
+                <w:noProof/>
+              </w:rPr>
+              <w:t>Company Information</w:t>
+            </w:r>
+            <w:r>
+              <w:rPr>
+                <w:noProof/>
+                <w:webHidden/>
+              </w:rPr>
+              <w:tab/>
+            </w:r>
+            <w:r>
+              <w:rPr>
+                <w:noProof/>
+                <w:webHidden/>
+              </w:rPr>
+              <w:fldChar w:fldCharType="begin"/>
+            </w:r>
+            <w:r>
+              <w:rPr>
+                <w:noProof/>
+                <w:webHidden/>
+              </w:rPr>
+              <w:instrText xml:space="preserve"> PAGEREF _Toc481075409 \h </w:instrText>
+            </w:r>
+            <w:r>
+              <w:rPr>
+                <w:noProof/>
+                <w:webHidden/>
+              </w:rPr>
+            </w:r>
+            <w:r>
+              <w:rPr>
+                <w:noProof/>
+                <w:webHidden/>
+              </w:rPr>
+              <w:fldChar w:fldCharType="separate"/>
+            </w:r>
+            <w:r>
+              <w:rPr>
+                <w:noProof/>
+                <w:webHidden/>
+              </w:rPr>
+              <w:t>5</w:t>
+            </w:r>
+            <w:r>
+              <w:rPr>
+                <w:noProof/>
+                <w:webHidden/>
+              </w:rPr>
+              <w:fldChar w:fldCharType="end"/>
+            </w:r>
+          </w:hyperlink>
+        </w:p>
+        <w:p>
+          <w:pPr>
+            <w:pStyle w:val="TOC2"/>
+            <w:tabs>
+              <w:tab w:val="right" w:leader="dot" w:pos="9010"/>
+            </w:tabs>
+            <w:rPr>
+              <w:rFonts w:eastAsiaTheme="minorEastAsia"/>
+              <w:b w:val="0"/>
+              <w:bCs w:val="0"/>
+              <w:noProof/>
+              <w:sz w:val="24"/>
+              <w:szCs w:val="24"/>
+              <w:lang w:eastAsia="en-AU"/>
+            </w:rPr>
+          </w:pPr>
+          <w:hyperlink w:anchor="_Toc481075410" w:history="1">
+            <w:r>
+              <w:rPr>
+                <w:rStyle w:val="Hyperlink"/>
+                <w:noProof/>
+              </w:rPr>
+              <w:t>Products and Market</w:t>
+            </w:r>
+            <w:r>
+              <w:rPr>
+                <w:noProof/>
+                <w:webHidden/>
+              </w:rPr>
+              <w:tab/>
+            </w:r>
+            <w:r>
+              <w:rPr>
+                <w:noProof/>
+                <w:webHidden/>
+              </w:rPr>
+              <w:fldChar w:fldCharType="begin"/>
+            </w:r>
+            <w:r>
+              <w:rPr>
+                <w:noProof/>
+                <w:webHidden/>
+              </w:rPr>
+              <w:instrText xml:space="preserve"> PAGEREF _Toc481075410 \h </w:instrText>
+            </w:r>
+            <w:r>
+              <w:rPr>
+                <w:noProof/>
+                <w:webHidden/>
+              </w:rPr>
+            </w:r>
+            <w:r>
+              <w:rPr>
+                <w:noProof/>
+                <w:webHidden/>
+              </w:rPr>
+              <w:fldChar w:fldCharType="separate"/>
+            </w:r>
+            <w:r>
+              <w:rPr>
+                <w:noProof/>
+                <w:webHidden/>
+              </w:rPr>
+              <w:t>5</w:t>
+            </w:r>
+            <w:r>
+              <w:rPr>
+                <w:noProof/>
+                <w:webHidden/>
+              </w:rPr>
+              <w:fldChar w:fldCharType="end"/>
+            </w:r>
+          </w:hyperlink>
+        </w:p>
+        <w:p>
+          <w:pPr>
+            <w:pStyle w:val="TOC2"/>
+            <w:tabs>
+              <w:tab w:val="right" w:leader="dot" w:pos="9010"/>
+            </w:tabs>
+            <w:rPr>
+              <w:rFonts w:eastAsiaTheme="minorEastAsia"/>
+              <w:b w:val="0"/>
+              <w:bCs w:val="0"/>
+              <w:noProof/>
+              <w:sz w:val="24"/>
+              <w:szCs w:val="24"/>
+              <w:lang w:eastAsia="en-AU"/>
+            </w:rPr>
+          </w:pPr>
+          <w:hyperlink w:anchor="_Toc481075411" w:history="1">
+            <w:r>
+              <w:rPr>
+                <w:rStyle w:val="Hyperlink"/>
+                <w:noProof/>
+              </w:rPr>
+              <w:t>Strengths</w:t>
+            </w:r>
+            <w:r>
+              <w:rPr>
+                <w:noProof/>
+                <w:webHidden/>
+              </w:rPr>
+              <w:tab/>
+            </w:r>
+            <w:r>
+              <w:rPr>
+                <w:noProof/>
+                <w:webHidden/>
+              </w:rPr>
+              <w:fldChar w:fldCharType="begin"/>
+            </w:r>
+            <w:r>
+              <w:rPr>
+                <w:noProof/>
+                <w:webHidden/>
+              </w:rPr>
+              <w:instrText xml:space="preserve"> PAGEREF _Toc481075411 \h </w:instrText>
+            </w:r>
+            <w:r>
+              <w:rPr>
+                <w:noProof/>
+                <w:webHidden/>
+              </w:rPr>
+            </w:r>
+            <w:r>
+              <w:rPr>
+                <w:noProof/>
+                <w:webHidden/>
+              </w:rPr>
+              <w:fldChar w:fldCharType="separate"/>
+            </w:r>
+            <w:r>
+              <w:rPr>
+                <w:noProof/>
+                <w:webHidden/>
+              </w:rPr>
+              <w:t>6</w:t>
+            </w:r>
+            <w:r>
+              <w:rPr>
+                <w:noProof/>
+                <w:webHidden/>
+              </w:rPr>
+              <w:fldChar w:fldCharType="end"/>
+            </w:r>
+          </w:hyperlink>
+        </w:p>
+        <w:p>
+          <w:pPr>
+            <w:pStyle w:val="TOC2"/>
+            <w:tabs>
+              <w:tab w:val="right" w:leader="dot" w:pos="9010"/>
+            </w:tabs>
+            <w:rPr>
+              <w:rFonts w:eastAsiaTheme="minorEastAsia"/>
+              <w:b w:val="0"/>
+              <w:bCs w:val="0"/>
+              <w:noProof/>
+              <w:sz w:val="24"/>
+              <w:szCs w:val="24"/>
+              <w:lang w:eastAsia="en-AU"/>
+            </w:rPr>
+          </w:pPr>
+          <w:hyperlink w:anchor="_Toc481075412" w:history="1">
+            <w:r>
+              <w:rPr>
+                <w:rStyle w:val="Hyperlink"/>
+                <w:noProof/>
+              </w:rPr>
+              <w:t>Weaknesses</w:t>
+            </w:r>
+            <w:r>
+              <w:rPr>
+                <w:noProof/>
+                <w:webHidden/>
+              </w:rPr>
+              <w:tab/>
+            </w:r>
+            <w:r>
+              <w:rPr>
+                <w:noProof/>
+                <w:webHidden/>
+              </w:rPr>
+              <w:fldChar w:fldCharType="begin"/>
+            </w:r>
+            <w:r>
+              <w:rPr>
+                <w:noProof/>
+                <w:webHidden/>
+              </w:rPr>
+              <w:instrText xml:space="preserve"> PAGEREF _Toc481075412 \h </w:instrText>
+            </w:r>
+            <w:r>
+              <w:rPr>
+                <w:noProof/>
+                <w:webHidden/>
+              </w:rPr>
+            </w:r>
+            <w:r>
+              <w:rPr>
+                <w:noProof/>
+                <w:webHidden/>
+              </w:rPr>
+              <w:fldChar w:fldCharType="separate"/>
+            </w:r>
+            <w:r>
+              <w:rPr>
+                <w:noProof/>
+                <w:webHidden/>
+              </w:rPr>
+              <w:t>6</w:t>
+            </w:r>
+            <w:r>
+              <w:rPr>
+                <w:noProof/>
+                <w:webHidden/>
+              </w:rPr>
+              <w:fldChar w:fldCharType="end"/>
+            </w:r>
+          </w:hyperlink>
+        </w:p>
+        <w:p>
+          <w:pPr>
+            <w:pStyle w:val="TOC2"/>
+            <w:tabs>
+              <w:tab w:val="right" w:leader="dot" w:pos="9010"/>
+            </w:tabs>
+            <w:rPr>
+              <w:rFonts w:eastAsiaTheme="minorEastAsia"/>
+              <w:b w:val="0"/>
+              <w:bCs w:val="0"/>
+              <w:noProof/>
+              <w:sz w:val="24"/>
+              <w:szCs w:val="24"/>
+              <w:lang w:eastAsia="en-AU"/>
+            </w:rPr>
+          </w:pPr>
+          <w:hyperlink w:anchor="_Toc481075413" w:history="1">
+            <w:r>
+              <w:rPr>
+                <w:rStyle w:val="Hyperlink"/>
+                <w:noProof/>
+              </w:rPr>
+              <w:t>Opportunities</w:t>
+            </w:r>
+            <w:r>
+              <w:rPr>
+                <w:noProof/>
+                <w:webHidden/>
+              </w:rPr>
+              <w:tab/>
+            </w:r>
+            <w:r>
+              <w:rPr>
+                <w:noProof/>
+                <w:webHidden/>
+              </w:rPr>
+              <w:fldChar w:fldCharType="begin"/>
+            </w:r>
+            <w:r>
+              <w:rPr>
+                <w:noProof/>
+                <w:webHidden/>
+              </w:rPr>
+              <w:instrText xml:space="preserve"> PAGEREF _Toc481075413 \h </w:instrText>
+            </w:r>
+            <w:r>
+              <w:rPr>
+                <w:noProof/>
+                <w:webHidden/>
+              </w:rPr>
+            </w:r>
+            <w:r>
+              <w:rPr>
+                <w:noProof/>
+                <w:webHidden/>
+              </w:rPr>
+              <w:fldChar w:fldCharType="separate"/>
+            </w:r>
+            <w:r>
+              <w:rPr>
+                <w:noProof/>
+                <w:webHidden/>
+              </w:rPr>
+              <w:t>7</w:t>
+            </w:r>
+            <w:r>
+              <w:rPr>
+                <w:noProof/>
+                <w:webHidden/>
+              </w:rPr>
+              <w:fldChar w:fldCharType="end"/>
+            </w:r>
+          </w:hyperlink>
+        </w:p>
+        <w:p>
+          <w:pPr>
+            <w:pStyle w:val="TOC2"/>
+            <w:tabs>
+              <w:tab w:val="right" w:leader="dot" w:pos="9010"/>
+            </w:tabs>
+            <w:rPr>
+              <w:rFonts w:eastAsiaTheme="minorEastAsia"/>
+              <w:b w:val="0"/>
+              <w:bCs w:val="0"/>
+              <w:noProof/>
+              <w:sz w:val="24"/>
+              <w:szCs w:val="24"/>
+              <w:lang w:eastAsia="en-AU"/>
+            </w:rPr>
+          </w:pPr>
+          <w:hyperlink w:anchor="_Toc481075414" w:history="1">
+            <w:r>
+              <w:rPr>
+                <w:rStyle w:val="Hyperlink"/>
+                <w:noProof/>
+              </w:rPr>
+              <w:t>Threats</w:t>
+            </w:r>
+            <w:r>
+              <w:rPr>
+                <w:noProof/>
+                <w:webHidden/>
+              </w:rPr>
+              <w:tab/>
+            </w:r>
+            <w:r>
+              <w:rPr>
+                <w:noProof/>
+                <w:webHidden/>
+              </w:rPr>
+              <w:fldChar w:fldCharType="begin"/>
+            </w:r>
+            <w:r>
+              <w:rPr>
+                <w:noProof/>
+                <w:webHidden/>
+              </w:rPr>
+              <w:instrText xml:space="preserve"> PAGEREF _Toc481075414 \h </w:instrText>
+            </w:r>
+            <w:r>
+              <w:rPr>
+                <w:noProof/>
+                <w:webHidden/>
+              </w:rPr>
+            </w:r>
+            <w:r>
+              <w:rPr>
+                <w:noProof/>
+                <w:webHidden/>
+              </w:rPr>
+              <w:fldChar w:fldCharType="separate"/>
+            </w:r>
+            <w:r>
+              <w:rPr>
+                <w:noProof/>
+                <w:webHidden/>
+              </w:rPr>
+              <w:t>7</w:t>
+            </w:r>
+            <w:r>
+              <w:rPr>
+                <w:noProof/>
+                <w:webHidden/>
+              </w:rPr>
+              <w:fldChar w:fldCharType="end"/>
+            </w:r>
+          </w:hyperlink>
+        </w:p>
+        <w:p>
+          <w:pPr>
+            <w:pStyle w:val="TOC2"/>
+            <w:tabs>
+              <w:tab w:val="right" w:leader="dot" w:pos="9010"/>
+            </w:tabs>
+            <w:rPr>
+              <w:rFonts w:eastAsiaTheme="minorEastAsia"/>
+              <w:b w:val="0"/>
+              <w:bCs w:val="0"/>
+              <w:noProof/>
+              <w:sz w:val="24"/>
+              <w:szCs w:val="24"/>
+              <w:lang w:eastAsia="en-AU"/>
+            </w:rPr>
+          </w:pPr>
+          <w:hyperlink w:anchor="_Toc481075415" w:history="1">
+            <w:r>
+              <w:rPr>
+                <w:rStyle w:val="Hyperlink"/>
+                <w:noProof/>
+              </w:rPr>
+              <w:t>Recommendations</w:t>
+            </w:r>
+            <w:r>
+              <w:rPr>
+                <w:noProof/>
+                <w:webHidden/>
+              </w:rPr>
+              <w:tab/>
+            </w:r>
+            <w:r>
+              <w:rPr>
+                <w:noProof/>
+                <w:webHidden/>
+              </w:rPr>
+              <w:fldChar w:fldCharType="begin"/>
+            </w:r>
+            <w:r>
+              <w:rPr>
+                <w:noProof/>
+                <w:webHidden/>
+              </w:rPr>
+              <w:instrText xml:space="preserve"> PAGEREF _Toc481075415 \h </w:instrText>
+            </w:r>
+            <w:r>
+              <w:rPr>
+                <w:noProof/>
+                <w:webHidden/>
+              </w:rPr>
+            </w:r>
+            <w:r>
+              <w:rPr>
+                <w:noProof/>
+                <w:webHidden/>
+              </w:rPr>
+              <w:fldChar w:fldCharType="separate"/>
+            </w:r>
+            <w:r>
+              <w:rPr>
+                <w:noProof/>
+                <w:webHidden/>
+              </w:rPr>
+              <w:t>8</w:t>
+            </w:r>
+            <w:r>
+              <w:rPr>
+                <w:noProof/>
+                <w:webHidden/>
+              </w:rPr>
+              <w:fldChar w:fldCharType="end"/>
+            </w:r>
+          </w:hyperlink>
+        </w:p>
+        <w:p>
+          <w:pPr>
+            <w:pStyle w:val="TOC1"/>
+            <w:tabs>
+              <w:tab w:val="right" w:leader="dot" w:pos="9010"/>
+            </w:tabs>
+            <w:rPr>
+              <w:rFonts w:eastAsiaTheme="minorEastAsia"/>
+              <w:b w:val="0"/>
+              <w:bCs w:val="0"/>
+              <w:noProof/>
+              <w:lang w:eastAsia="en-AU"/>
+            </w:rPr>
+          </w:pPr>
+          <w:hyperlink w:anchor="_Toc481075416" w:history="1">
+            <w:r>
+              <w:rPr>
+                <w:rStyle w:val="Hyperlink"/>
+                <w:noProof/>
+              </w:rPr>
+              <w:t>Conclusion</w:t>
+            </w:r>
+            <w:r>
+              <w:rPr>
+                <w:noProof/>
+                <w:webHidden/>
+              </w:rPr>
+              <w:tab/>
+            </w:r>
+            <w:r>
+              <w:rPr>
+                <w:noProof/>
+                <w:webHidden/>
+              </w:rPr>
+              <w:fldChar w:fldCharType="begin"/>
+            </w:r>
+            <w:r>
+              <w:rPr>
+                <w:noProof/>
+                <w:webHidden/>
+              </w:rPr>
+              <w:instrText xml:space="preserve"> PAGEREF _Toc481075416 \h </w:instrText>
+            </w:r>
+            <w:r>
+              <w:rPr>
+                <w:noProof/>
+                <w:webHidden/>
+              </w:rPr>
+            </w:r>
+            <w:r>
+              <w:rPr>
+                <w:noProof/>
+                <w:webHidden/>
+              </w:rPr>
+              <w:fldChar w:fldCharType="separate"/>
+            </w:r>
+            <w:r>
+              <w:rPr>
+                <w:noProof/>
+                <w:webHidden/>
+              </w:rPr>
+              <w:t>8</w:t>
+            </w:r>
+            <w:r>
+              <w:rPr>
+                <w:noProof/>
+                <w:webHidden/>
+              </w:rPr>
+              <w:fldChar w:fldCharType="end"/>
+            </w:r>
+          </w:hyperlink>
+        </w:p>
+        <w:p>
+          <w:pPr>
+            <w:pStyle w:val="TOC1"/>
+            <w:tabs>
+              <w:tab w:val="right" w:leader="dot" w:pos="9010"/>
+            </w:tabs>
+            <w:rPr>
+              <w:rFonts w:eastAsiaTheme="minorEastAsia"/>
+              <w:b w:val="0"/>
+              <w:bCs w:val="0"/>
+              <w:noProof/>
+              <w:lang w:eastAsia="en-AU"/>
+            </w:rPr>
+          </w:pPr>
+          <w:hyperlink w:anchor="_Toc481075417" w:history="1">
+            <w:r>
+              <w:rPr>
+                <w:rStyle w:val="Hyperlink"/>
+                <w:noProof/>
+              </w:rPr>
+              <w:t>References:</w:t>
+            </w:r>
+            <w:r>
+              <w:rPr>
+                <w:noProof/>
+                <w:webHidden/>
+              </w:rPr>
+              <w:tab/>
+            </w:r>
+            <w:r>
+              <w:rPr>
+                <w:noProof/>
+                <w:webHidden/>
+              </w:rPr>
+              <w:fldChar w:fldCharType="begin"/>
+            </w:r>
+            <w:r>
+              <w:rPr>
+                <w:noProof/>
+                <w:webHidden/>
+              </w:rPr>
+              <w:instrText xml:space="preserve"> PAGEREF _Toc481075417 \h </w:instrText>
+            </w:r>
+            <w:r>
+              <w:rPr>
+                <w:noProof/>
+                <w:webHidden/>
+              </w:rPr>
+            </w:r>
+            <w:r>
+              <w:rPr>
+                <w:noProof/>
+                <w:webHidden/>
+              </w:rPr>
+              <w:fldChar w:fldCharType="separate"/>
+            </w:r>
+            <w:r>
+              <w:rPr>
+                <w:noProof/>
+                <w:webHidden/>
+              </w:rPr>
+              <w:t>9</w:t>
+            </w:r>
+            <w:r>
+              <w:rPr>
+                <w:noProof/>
+                <w:webHidden/>
+              </w:rPr>
+              <w:fldChar w:fldCharType="end"/>
+            </w:r>
+          </w:hyperlink>
+        </w:p>
+        <w:p>
+          <w:r>
+            <w:rPr>
+              <w:b/>
+              <w:bCs/>
+              <w:noProof/>
+            </w:rPr>
+            <w:fldChar w:fldCharType="end"/>
+          </w:r>
+        </w:p>
+      </w:sdtContent>
+    </w:sdt>
+    <w:p>
+      <w:pPr>
+        <w:rPr>
+          <w:rFonts w:asciiTheme="majorHAnsi" w:eastAsiaTheme="majorEastAsia" w:hAnsiTheme="majorHAnsi" w:cstheme="majorBidi"/>
+          <w:color w:val="2E74B5" w:themeColor="accent1" w:themeShade="BF"/>
+          <w:sz w:val="32"/>
+          <w:szCs w:val="32"/>
+        </w:rPr>
+      </w:pPr>
+      <w:r>
+        <w:br w:type="page"/>
+      </w:r>
+    </w:p>
     <w:p>
       <w:pPr>
         <w:pStyle w:val="Heading1"/>
         <w:jc w:val="both"/>
       </w:pPr>
+      <w:bookmarkStart w:id="0" w:name="_Toc481075407"/>
       <w:r>
         <w:t>Overview of Australian Telecommunication</w:t>
       </w:r>
@@ -16,6 +2040,7 @@
       <w:r>
         <w:t xml:space="preserve"> Industry</w:t>
       </w:r>
+      <w:bookmarkEnd w:id="0"/>
     </w:p>
     <w:p>
       <w:pPr>
@@ -216,13 +2241,34 @@
         <w:t>Vodafone</w:t>
       </w:r>
       <w:r>
-        <w:t xml:space="preserve">) with focus on analysis on its services, market, </w:t>
+        <w:t>) focusing</w:t>
+      </w:r>
+      <w:r>
+        <w:t xml:space="preserve"> on</w:t>
+      </w:r>
+      <w:r>
+        <w:t xml:space="preserve"> its services and market and analysis on its</w:t>
+      </w:r>
+      <w:r>
+        <w:t xml:space="preserve"> </w:t>
       </w:r>
       <w:r>
         <w:t>strengths, weaknesses, opportunities and threats</w:t>
       </w:r>
       <w:r>
-        <w:t xml:space="preserve"> and will provide recommendations on potential business partnership possibilities with the company</w:t>
+        <w:t xml:space="preserve"> and will provide recommendations on potential </w:t>
+      </w:r>
+      <w:r>
+        <w:t xml:space="preserve">areas of </w:t>
+      </w:r>
+      <w:r>
+        <w:t>bu</w:t>
+      </w:r>
+      <w:r>
+        <w:t>siness partnership</w:t>
+      </w:r>
+      <w:r>
+        <w:t xml:space="preserve"> with the company</w:t>
       </w:r>
       <w:r>
         <w:t>.</w:t>
@@ -235,15 +2281,30 @@
     </w:p>
     <w:p>
       <w:pPr>
+        <w:rPr>
+          <w:rFonts w:asciiTheme="majorHAnsi" w:eastAsiaTheme="majorEastAsia" w:hAnsiTheme="majorHAnsi" w:cstheme="majorBidi"/>
+          <w:color w:val="2E74B5" w:themeColor="accent1" w:themeShade="BF"/>
+          <w:sz w:val="32"/>
+          <w:szCs w:val="32"/>
+        </w:rPr>
+      </w:pPr>
+      <w:r>
+        <w:br w:type="page"/>
+      </w:r>
+    </w:p>
+    <w:p>
+      <w:pPr>
         <w:pStyle w:val="Heading1"/>
         <w:jc w:val="both"/>
       </w:pPr>
+      <w:bookmarkStart w:id="1" w:name="_Toc481075408"/>
       <w:r>
         <w:t>Vodafone Hutchi</w:t>
       </w:r>
       <w:r>
         <w:t>son Australia</w:t>
       </w:r>
+      <w:bookmarkEnd w:id="1"/>
     </w:p>
     <w:p>
       <w:pPr>
@@ -255,9 +2316,16 @@
         <w:pStyle w:val="Heading2"/>
         <w:jc w:val="both"/>
       </w:pPr>
+      <w:bookmarkStart w:id="2" w:name="_Toc481075409"/>
       <w:r>
         <w:t>Company Information</w:t>
       </w:r>
+      <w:bookmarkEnd w:id="2"/>
+    </w:p>
+    <w:p>
+      <w:pPr>
+        <w:jc w:val="both"/>
+      </w:pPr>
     </w:p>
     <w:p>
       <w:pPr>
@@ -344,7 +2412,6 @@
         <w:jc w:val="both"/>
       </w:pPr>
       <w:r>
-        <w:lastRenderedPageBreak/>
         <w:t>In its offices in Sydney, Melbourne, Brisbane, Adelaide, Perth, Hobart and retail stores throughout Australia, Vodafone employs around 3000 people. Vodafone also employs around 330 engineers to look after network and other infrastructures round the clock. The company considers its human resource as the secret to creating a sustainable business. As a high performanc</w:t>
       </w:r>
       <w:r>
@@ -370,6 +2437,7 @@
         <w:pStyle w:val="Heading2"/>
         <w:jc w:val="both"/>
       </w:pPr>
+      <w:bookmarkStart w:id="3" w:name="_Toc481075410"/>
       <w:r>
         <w:t>Product</w:t>
       </w:r>
@@ -379,6 +2447,12 @@
       <w:r>
         <w:t xml:space="preserve"> and Market</w:t>
       </w:r>
+      <w:bookmarkEnd w:id="3"/>
+    </w:p>
+    <w:p>
+      <w:pPr>
+        <w:jc w:val="both"/>
+      </w:pPr>
     </w:p>
     <w:p>
       <w:pPr>
@@ -510,16 +2584,22 @@
         <w:jc w:val="both"/>
       </w:pPr>
       <w:r>
+        <w:t xml:space="preserve">Vodafone caters services mainly to individual and business customers. </w:t>
+      </w:r>
+      <w:r>
         <w:t>F</w:t>
       </w:r>
       <w:r>
         <w:t>or its individual customers, Vodafone</w:t>
       </w:r>
       <w:r>
-        <w:t xml:space="preserve"> provides its services in form of Mobile Phone Plans, Sim Only Plans and Prepaid Plans. All these plans include mobile voice and data services to indivi</w:t>
-      </w:r>
-      <w:r>
-        <w:t>duals. For businesses, in addition to</w:t>
+        <w:t xml:space="preserve"> provides its services in form of Mobile Phone Plans, Sim Only Plans and Prepaid Plans. All these plans include mobile v</w:t>
+      </w:r>
+      <w:r>
+        <w:t>oice and data services</w:t>
+      </w:r>
+      <w:r>
+        <w:t>. For businesses, in addition to</w:t>
       </w:r>
       <w:r>
         <w:t xml:space="preserve"> the above plans, it also provides mobile broadband plans</w:t>
@@ -534,7 +2614,10 @@
         <w:t xml:space="preserve">To attract more consumers, Vodafone provides customer friendly </w:t>
       </w:r>
       <w:r>
-        <w:t>propositions such as $ 5 Roaming and $0 Roaming to New Zealand and red plan products (Vodafone, 2017).</w:t>
+        <w:t>propositions such as $</w:t>
+      </w:r>
+      <w:r>
+        <w:t>5 Roaming and $0 Roaming to New Zealand and red plan products (Vodafone, 2017).</w:t>
       </w:r>
     </w:p>
     <w:p>
@@ -614,7 +2697,10 @@
         <w:t>by running lab trials and demonstrations on 5G technology. By drawing on technical expertise of the glo</w:t>
       </w:r>
       <w:r>
-        <w:t>bal Vodafone Group at large, Vodafone</w:t>
+        <w:t>bal Vodafone Group</w:t>
+      </w:r>
+      <w:r>
+        <w:t>, Vodafone</w:t>
       </w:r>
       <w:r>
         <w:t xml:space="preserve"> is also leading innovation </w:t>
@@ -694,9 +2780,16 @@
         <w:pStyle w:val="Heading2"/>
         <w:jc w:val="both"/>
       </w:pPr>
+      <w:bookmarkStart w:id="4" w:name="_Toc481075411"/>
       <w:r>
         <w:t>Strengths</w:t>
       </w:r>
+      <w:bookmarkEnd w:id="4"/>
+    </w:p>
+    <w:p>
+      <w:pPr>
+        <w:jc w:val="both"/>
+      </w:pPr>
     </w:p>
     <w:p>
       <w:pPr>
@@ -715,7 +2808,13 @@
         <w:t xml:space="preserve">. </w:t>
       </w:r>
       <w:r>
-        <w:t>The global Vodafone group is a leader in innovation which can be tapped by the company for its needs.</w:t>
+        <w:t xml:space="preserve">The global Vodafone group is a leader in innovation </w:t>
+      </w:r>
+      <w:r>
+        <w:t>in many technology</w:t>
+      </w:r>
+      <w:r>
+        <w:t xml:space="preserve"> related fields. This knowledge based could be used by Vodafone in improving its network, rolling out innovative products in the market and conducting research which will help them favourably against competitors. </w:t>
       </w:r>
     </w:p>
     <w:p>
@@ -728,9 +2827,16 @@
         <w:pStyle w:val="Heading2"/>
         <w:jc w:val="both"/>
       </w:pPr>
+      <w:bookmarkStart w:id="5" w:name="_Toc481075412"/>
       <w:r>
         <w:t>Weaknesses</w:t>
       </w:r>
+      <w:bookmarkEnd w:id="5"/>
+    </w:p>
+    <w:p>
+      <w:pPr>
+        <w:jc w:val="both"/>
+      </w:pPr>
     </w:p>
     <w:p>
       <w:pPr>
@@ -794,7 +2900,10 @@
         <w:t>s a result</w:t>
       </w:r>
       <w:r>
-        <w:t xml:space="preserve"> of what happened in 2010</w:t>
+        <w:t xml:space="preserve"> of the events</w:t>
+      </w:r>
+      <w:r>
+        <w:t xml:space="preserve"> in 2010</w:t>
       </w:r>
       <w:r>
         <w:t>, the company faced difficulty in coming up with an</w:t>
@@ -803,7 +2912,10 @@
         <w:t xml:space="preserve"> effective investment strategy to </w:t>
       </w:r>
       <w:r>
-        <w:t>manage the its problems</w:t>
+        <w:t>manage</w:t>
+      </w:r>
+      <w:r>
+        <w:t xml:space="preserve"> its problems</w:t>
       </w:r>
       <w:r>
         <w:t xml:space="preserve"> and difficulties</w:t>
@@ -896,8 +3008,6 @@
       <w:r>
         <w:t>,</w:t>
       </w:r>
-      <w:bookmarkStart w:id="0" w:name="_GoBack"/>
-      <w:bookmarkEnd w:id="0"/>
       <w:r>
         <w:t xml:space="preserve"> after it submitted proposal to the government in 2015 (Vodafone, 2017).</w:t>
       </w:r>
@@ -933,13 +3043,16 @@
         <w:t xml:space="preserve"> infrastructure to take advantage of efforts of </w:t>
       </w:r>
       <w:r>
-        <w:t xml:space="preserve">National Broadband Network Company </w:t>
-      </w:r>
-      <w:r>
-        <w:t>(NBN C</w:t>
-      </w:r>
-      <w:r>
-        <w:t>o</w:t>
+        <w:t>National B</w:t>
+      </w:r>
+      <w:r>
+        <w:t>roadband Network</w:t>
+      </w:r>
+      <w:r>
+        <w:t xml:space="preserve"> </w:t>
+      </w:r>
+      <w:r>
+        <w:t>(NBN</w:t>
       </w:r>
       <w:r>
         <w:t>)</w:t>
@@ -975,7 +3088,10 @@
         <w:t xml:space="preserve">. </w:t>
       </w:r>
       <w:r>
-        <w:t>As such, VHA is not in a position to provide mobile and fixed line bundled</w:t>
+        <w:t>As such, it</w:t>
+      </w:r>
+      <w:r>
+        <w:t xml:space="preserve"> is not in a position to provide mobile and fixed line bundled</w:t>
       </w:r>
       <w:r>
         <w:t xml:space="preserve"> services to attract customers. </w:t>
@@ -1027,9 +3143,16 @@
         <w:pStyle w:val="Heading2"/>
         <w:jc w:val="both"/>
       </w:pPr>
+      <w:bookmarkStart w:id="6" w:name="_Toc481075413"/>
       <w:r>
         <w:t>Opportunities</w:t>
       </w:r>
+      <w:bookmarkEnd w:id="6"/>
+    </w:p>
+    <w:p>
+      <w:pPr>
+        <w:jc w:val="both"/>
+      </w:pPr>
     </w:p>
     <w:p>
       <w:pPr>
@@ -1039,7 +3162,59 @@
         <w:t xml:space="preserve">The growing population of Australia </w:t>
       </w:r>
       <w:r>
-        <w:t>provides an increasing market base for telecommunications services. Income level of Australians is constantly increasing. This translates into a user base which can afford new products and services. Outsourcing operations overseas also provides opportunities to reduce costs</w:t>
+        <w:t>provides an increasing market base for telecommunications services.</w:t>
+      </w:r>
+      <w:r>
+        <w:t xml:space="preserve"> With the change in way people work and interact, the demand for telecommunication products </w:t>
+      </w:r>
+      <w:r>
+        <w:t xml:space="preserve">and services for </w:t>
+      </w:r>
+      <w:r>
+        <w:t xml:space="preserve">individuals, families and business </w:t>
+      </w:r>
+      <w:r>
+        <w:t>are increasing both in terms of volume and sophistication.</w:t>
+      </w:r>
+      <w:r>
+        <w:t xml:space="preserve"> The </w:t>
+      </w:r>
+      <w:r>
+        <w:t>Income level of Australian population</w:t>
+      </w:r>
+      <w:r>
+        <w:t xml:space="preserve"> is </w:t>
+      </w:r>
+      <w:r>
+        <w:t xml:space="preserve">also </w:t>
+      </w:r>
+      <w:r>
+        <w:t xml:space="preserve">constantly increasing. This translates into </w:t>
+      </w:r>
+      <w:r>
+        <w:t>a user base which can afford varied</w:t>
+      </w:r>
+      <w:r>
+        <w:t xml:space="preserve"> products and services. </w:t>
+      </w:r>
+    </w:p>
+    <w:p>
+      <w:pPr>
+        <w:jc w:val="both"/>
+      </w:pPr>
+    </w:p>
+    <w:p>
+      <w:pPr>
+        <w:jc w:val="both"/>
+      </w:pPr>
+      <w:r>
+        <w:t>A</w:t>
+      </w:r>
+      <w:r>
+        <w:t xml:space="preserve">venues to reduce cost is an opportunity for any business entity. Vodafone can outsource certain aspects of its operations overseas </w:t>
+      </w:r>
+      <w:r>
+        <w:t>to reduce costs</w:t>
       </w:r>
       <w:r>
         <w:t xml:space="preserve"> and increase revenues</w:t>
@@ -1047,27 +3222,129 @@
       <w:r>
         <w:t>.</w:t>
       </w:r>
-    </w:p>
-    <w:p>
-      <w:pPr>
-        <w:jc w:val="both"/>
-      </w:pPr>
+      <w:r>
+        <w:t xml:space="preserve"> </w:t>
+      </w:r>
+    </w:p>
+    <w:p>
+      <w:pPr>
+        <w:jc w:val="both"/>
+      </w:pPr>
+    </w:p>
+    <w:p>
+      <w:pPr>
+        <w:jc w:val="both"/>
+      </w:pPr>
+      <w:r>
+        <w:t>At presen</w:t>
+      </w:r>
+      <w:r>
+        <w:t>t,</w:t>
+      </w:r>
+      <w:r>
+        <w:t xml:space="preserve"> the scale and</w:t>
+      </w:r>
+      <w:r>
+        <w:t xml:space="preserve"> </w:t>
+      </w:r>
+      <w:r>
+        <w:t xml:space="preserve">coverage </w:t>
+      </w:r>
+      <w:r>
+        <w:t xml:space="preserve">of Vodafone’s network </w:t>
+      </w:r>
+      <w:r>
+        <w:t xml:space="preserve">is smaller compared to Telstra and Optus. </w:t>
+      </w:r>
+      <w:r>
+        <w:t xml:space="preserve">Making use of the Government’s National Broadband Network could help the company remedy this situation. Allen &amp; Overy (2011) mentions how telecom service providers could gain nation-wide coverage by making use of NBN’s Layer 3 whole sale service. The report goes on to show how efforts of NBN will make a level playing field in the telecom sector by eliminating </w:t>
+      </w:r>
+      <w:r>
+        <w:t xml:space="preserve">network scale and ownership as competitive advantages. What this means is Vodafone could achieve </w:t>
+      </w:r>
+      <w:r>
+        <w:t xml:space="preserve">the </w:t>
+      </w:r>
+      <w:r>
+        <w:t xml:space="preserve">same level of network reach and scale </w:t>
+      </w:r>
+      <w:r>
+        <w:t xml:space="preserve">like the one currently being enjoyed by Telstra, </w:t>
+      </w:r>
+      <w:r>
+        <w:t>by making use of services provided by NBN.</w:t>
+      </w:r>
+    </w:p>
+    <w:p>
+      <w:pPr>
+        <w:jc w:val="both"/>
+      </w:pPr>
+    </w:p>
+    <w:p>
+      <w:pPr>
+        <w:jc w:val="both"/>
+      </w:pPr>
+    </w:p>
+    <w:p>
+      <w:pPr>
+        <w:jc w:val="both"/>
+      </w:pPr>
+      <w:bookmarkStart w:id="7" w:name="_GoBack"/>
+      <w:bookmarkEnd w:id="7"/>
     </w:p>
     <w:p>
       <w:pPr>
         <w:pStyle w:val="Heading2"/>
         <w:jc w:val="both"/>
       </w:pPr>
+      <w:bookmarkStart w:id="8" w:name="_Toc481075414"/>
       <w:r>
         <w:t>Threats</w:t>
       </w:r>
-    </w:p>
-    <w:p>
-      <w:pPr>
-        <w:jc w:val="both"/>
-      </w:pPr>
-      <w:r>
-        <w:t>kk</w:t>
+      <w:bookmarkEnd w:id="8"/>
+    </w:p>
+    <w:p>
+      <w:pPr>
+        <w:jc w:val="both"/>
+      </w:pPr>
+    </w:p>
+    <w:p>
+      <w:pPr>
+        <w:jc w:val="both"/>
+      </w:pPr>
+      <w:r>
+        <w:t xml:space="preserve">The telecom sector in Australia is dominated by big players like Telstra and Optus. </w:t>
+      </w:r>
+      <w:r>
+        <w:t>It is not uncommon for sector leaders to acquire other players to consolidate their position and diversify service offerings. Lancaster (2015) points out that in an increasingly consolidated market, bigger competitors may try to acquire Vodafone in order to add Vodafone’s services to their existing offerings.</w:t>
+      </w:r>
+    </w:p>
+    <w:p>
+      <w:pPr>
+        <w:jc w:val="both"/>
+      </w:pPr>
+    </w:p>
+    <w:p>
+      <w:pPr>
+        <w:jc w:val="both"/>
+      </w:pPr>
+      <w:r>
+        <w:t>Other areas of threats could arise from change in government rules which could possibly turn out to be unfavourable to Vodafone. A few examples of these are, a</w:t>
+      </w:r>
+      <w:r>
+        <w:t>doption of new telec</w:t>
+      </w:r>
+      <w:r>
+        <w:t>om regulations</w:t>
+      </w:r>
+      <w:r>
+        <w:t xml:space="preserve">, </w:t>
+      </w:r>
+      <w:r>
+        <w:t>change in taxation policies, and change in immigration laws related</w:t>
+      </w:r>
+      <w:r>
+        <w:t xml:space="preserve"> to foreign workers. One such change is already evident as reported by Baxendale (2017) on abolition of visas for skilled migrants.</w:t>
       </w:r>
     </w:p>
     <w:p>
@@ -1080,14 +3357,140 @@
         <w:pStyle w:val="Heading2"/>
         <w:jc w:val="both"/>
       </w:pPr>
+      <w:bookmarkStart w:id="9" w:name="_Toc481075415"/>
       <w:r>
         <w:t>Recommendations</w:t>
       </w:r>
-    </w:p>
-    <w:p>
-      <w:pPr>
-        <w:jc w:val="both"/>
-      </w:pPr>
+      <w:bookmarkEnd w:id="9"/>
+    </w:p>
+    <w:p>
+      <w:pPr>
+        <w:jc w:val="both"/>
+      </w:pPr>
+    </w:p>
+    <w:p>
+      <w:pPr>
+        <w:jc w:val="both"/>
+      </w:pPr>
+      <w:r>
+        <w:t>In view of the above analysis on Vodafone and given the current state of market for telecommunicat</w:t>
+      </w:r>
+      <w:r>
+        <w:t xml:space="preserve">ions services in Australia, going into a </w:t>
+      </w:r>
+      <w:r>
+        <w:t xml:space="preserve">business </w:t>
+      </w:r>
+      <w:r>
+        <w:t>partnership</w:t>
+      </w:r>
+      <w:r>
+        <w:t xml:space="preserve"> with Vodafone is expected to result in profi</w:t>
+      </w:r>
+      <w:r>
+        <w:t xml:space="preserve">table outcome for all partners. </w:t>
+      </w:r>
+      <w:r>
+        <w:t>I</w:t>
+      </w:r>
+      <w:r>
+        <w:t xml:space="preserve">nvestors could focus on developing business partnerships in the areas of network </w:t>
+      </w:r>
+      <w:r>
+        <w:t xml:space="preserve">infrastructure </w:t>
+      </w:r>
+      <w:r>
+        <w:t xml:space="preserve">development, research and </w:t>
+      </w:r>
+      <w:r>
+        <w:t>development of new technologies and</w:t>
+      </w:r>
+      <w:r>
+        <w:t xml:space="preserve"> introduc</w:t>
+      </w:r>
+      <w:r>
+        <w:t xml:space="preserve">tion of innovative services. </w:t>
+      </w:r>
+      <w:r>
+        <w:t>Riding on infrastructure developed through NBN, Vodafone and partners can roll out many kinds of services that can reach almost 100% of Australia’s geographic area and population.</w:t>
+      </w:r>
+      <w:r>
+        <w:t xml:space="preserve"> </w:t>
+      </w:r>
+      <w:r>
+        <w:t xml:space="preserve">Partnerships with Vodafone could also diversify their business and work towards creating products and services based on concept of Internet </w:t>
+      </w:r>
+      <w:r>
+        <w:t>of Things considering Vodafone’s leadership and knowhow of the technology.</w:t>
+      </w:r>
+    </w:p>
+    <w:p>
+      <w:pPr>
+        <w:jc w:val="both"/>
+      </w:pPr>
+    </w:p>
+    <w:p>
+      <w:pPr>
+        <w:pStyle w:val="Heading1"/>
+      </w:pPr>
+      <w:bookmarkStart w:id="10" w:name="_Toc481075416"/>
+      <w:r>
+        <w:t>Conclusion</w:t>
+      </w:r>
+      <w:bookmarkEnd w:id="10"/>
+    </w:p>
+    <w:p>
+      <w:pPr>
+        <w:jc w:val="both"/>
+      </w:pPr>
+    </w:p>
+    <w:p>
+      <w:pPr>
+        <w:jc w:val="both"/>
+      </w:pPr>
+      <w:r>
+        <w:t>Vodafone is a promi</w:t>
+      </w:r>
+      <w:r>
+        <w:t>sing telecommunications company</w:t>
+      </w:r>
+      <w:r>
+        <w:t xml:space="preserve"> in Australia with a fairly well established infrastructure catering to its customers. It is also supported by its research into innovative technologies.</w:t>
+      </w:r>
+    </w:p>
+    <w:p>
+      <w:pPr>
+        <w:jc w:val="both"/>
+      </w:pPr>
+    </w:p>
+    <w:p>
+      <w:pPr>
+        <w:jc w:val="both"/>
+      </w:pPr>
+      <w:r>
+        <w:t xml:space="preserve">This Industry analysis report has looked broadly at the telecommunications sector of Australia which is dominated by three companies namely, Telstra, Optus and Vodafone. </w:t>
+      </w:r>
+      <w:r>
+        <w:t>The report then looked at various aspects of Vodafone including company</w:t>
+      </w:r>
+      <w:r>
+        <w:t xml:space="preserve"> information, its products and </w:t>
+      </w:r>
+      <w:r>
+        <w:t>market base. A SWOT (Strengths, Weaknesses, Opportunitie</w:t>
+      </w:r>
+      <w:r>
+        <w:t>s, and Threats) analysis is</w:t>
+      </w:r>
+      <w:r>
+        <w:t xml:space="preserve"> done based on which </w:t>
+      </w:r>
+      <w:r>
+        <w:t xml:space="preserve">few recommendations were made for possible areas of business partnership. </w:t>
+      </w:r>
+      <w:r>
+        <w:t xml:space="preserve"> </w:t>
+      </w:r>
     </w:p>
     <w:p>
       <w:pPr>
@@ -1111,21 +3514,99 @@
     </w:p>
     <w:p/>
     <w:p>
-      <w:r>
+      <w:pPr>
         <w:rPr>
           <w:rStyle w:val="Heading2Char"/>
         </w:rPr>
+      </w:pPr>
+      <w:r>
+        <w:rPr>
+          <w:rStyle w:val="Heading2Char"/>
+        </w:rPr>
+        <w:br w:type="page"/>
+      </w:r>
+    </w:p>
+    <w:p>
+      <w:pPr>
+        <w:pStyle w:val="Heading1"/>
+      </w:pPr>
+      <w:bookmarkStart w:id="11" w:name="_Toc481075417"/>
+      <w:r>
+        <w:rPr>
+          <w:rStyle w:val="Heading2Char"/>
+          <w:sz w:val="32"/>
+          <w:szCs w:val="32"/>
+        </w:rPr>
         <w:t>References</w:t>
       </w:r>
       <w:r>
         <w:t>:</w:t>
       </w:r>
+      <w:bookmarkEnd w:id="11"/>
     </w:p>
     <w:p/>
     <w:p>
       <w:pPr>
         <w:ind w:left="720" w:hanging="720"/>
       </w:pPr>
+      <w:r>
+        <w:t xml:space="preserve">Allen &amp; Overy, 2011, </w:t>
+      </w:r>
+      <w:r>
+        <w:rPr>
+          <w:i/>
+        </w:rPr>
+        <w:t>The impact of the Australian National Broadband Network on the Communications Sector</w:t>
+      </w:r>
+      <w:r>
+        <w:t>, Venture Consulting, viewed 20 April 2017, &lt;</w:t>
+      </w:r>
+      <w:hyperlink r:id="rId8" w:history="1">
+        <w:r>
+          <w:rPr>
+            <w:rStyle w:val="Hyperlink"/>
+          </w:rPr>
+          <w:t>http://www.ventureconsulting.com/assets/NBN-A-forensic-view2.pdf</w:t>
+        </w:r>
+      </w:hyperlink>
+      <w:r>
+        <w:t>&gt;</w:t>
+      </w:r>
+    </w:p>
+    <w:p/>
+    <w:p>
+      <w:pPr>
+        <w:ind w:left="720" w:hanging="720"/>
+      </w:pPr>
+      <w:r>
+        <w:t xml:space="preserve">Baxendale, R 2017, </w:t>
+      </w:r>
+      <w:r>
+        <w:rPr>
+          <w:i/>
+        </w:rPr>
+        <w:t>457 visa program axed by Malcolm Turnbull</w:t>
+      </w:r>
+      <w:r>
+        <w:t>, The Australian, viewed 25 April 2017, &lt;</w:t>
+      </w:r>
+      <w:r>
+        <w:t xml:space="preserve"> </w:t>
+      </w:r>
+      <w:hyperlink r:id="rId9" w:history="1">
+        <w:r>
+          <w:rPr>
+            <w:rStyle w:val="Hyperlink"/>
+          </w:rPr>
+          <w:t>http://www.theaustralian.com.au/national-affairs/immigration/457-visa-numbers-slashed-in-crackdown-on-foreign-workers/news-story/4c85bb7c56467a6ce3e791082a424dd7</w:t>
+        </w:r>
+      </w:hyperlink>
+      <w:r>
+        <w:t>&gt;</w:t>
+      </w:r>
+    </w:p>
+    <w:p/>
+    <w:p>
       <w:r>
         <w:t>Budde, P 2016</w:t>
       </w:r>
@@ -1144,7 +3625,7 @@
       <w:r>
         <w:t>BuddeComm, viewed 5 April 2017, &lt;</w:t>
       </w:r>
-      <w:hyperlink r:id="rId4" w:history="1">
+      <w:hyperlink r:id="rId10" w:history="1">
         <w:r>
           <w:rPr>
             <w:rStyle w:val="Hyperlink"/>
@@ -1165,11 +3646,6 @@
       <w:pPr>
         <w:ind w:left="720" w:hanging="720"/>
       </w:pPr>
-    </w:p>
-    <w:p>
-      <w:pPr>
-        <w:ind w:left="720" w:hanging="720"/>
-      </w:pPr>
       <w:r>
         <w:t xml:space="preserve">Clarke, R 2004, </w:t>
       </w:r>
@@ -1188,7 +3664,7 @@
       <w:r>
         <w:t>&lt;</w:t>
       </w:r>
-      <w:hyperlink r:id="rId5" w:history="1">
+      <w:hyperlink r:id="rId11" w:history="1">
         <w:r>
           <w:rPr>
             <w:rStyle w:val="Hyperlink"/>
@@ -1230,7 +3706,7 @@
       <w:r>
         <w:t>BuddeComm, viewed 4 April 2017, &lt;</w:t>
       </w:r>
-      <w:hyperlink r:id="rId6" w:history="1">
+      <w:hyperlink r:id="rId12" w:history="1">
         <w:r>
           <w:rPr>
             <w:rStyle w:val="Hyperlink"/>
@@ -1266,7 +3742,7 @@
       <w:r>
         <w:t>uddeComm, viewed 5 April 2017, &lt;</w:t>
       </w:r>
-      <w:hyperlink r:id="rId7" w:history="1">
+      <w:hyperlink r:id="rId13" w:history="1">
         <w:r>
           <w:rPr>
             <w:rStyle w:val="Hyperlink"/>
@@ -1305,7 +3781,7 @@
       <w:r>
         <w:t xml:space="preserve"> </w:t>
       </w:r>
-      <w:hyperlink r:id="rId8" w:history="1">
+      <w:hyperlink r:id="rId14" w:history="1">
         <w:r>
           <w:rPr>
             <w:rStyle w:val="Hyperlink"/>
@@ -1330,12 +3806,15 @@
         <w:t xml:space="preserve">Lancaster, H 2015, </w:t>
       </w:r>
       <w:r>
+        <w:rPr>
+          <w:i/>
+        </w:rPr>
         <w:t>Vodafone Australia’s mobile-only strategy limiting growth</w:t>
       </w:r>
       <w:r>
         <w:t>, BuddeComm, viewed 7 April 2017, &lt;</w:t>
       </w:r>
-      <w:hyperlink r:id="rId9" w:history="1">
+      <w:hyperlink r:id="rId15" w:history="1">
         <w:r>
           <w:rPr>
             <w:rStyle w:val="Hyperlink"/>
@@ -1360,18 +3839,15 @@
         <w:t xml:space="preserve">Player, Chris 2016, </w:t>
       </w:r>
       <w:r>
-        <w:t>Vodafone Australia set to build inaugural cyber defence and response centre</w:t>
-      </w:r>
-      <w:r>
-        <w:t xml:space="preserve">, </w:t>
-      </w:r>
-      <w:r>
-        <w:t>CIO Australia from IDG</w:t>
-      </w:r>
-      <w:r>
-        <w:t>, viewed on 20 April 2017, &lt;</w:t>
-      </w:r>
-      <w:hyperlink r:id="rId10" w:history="1">
+        <w:rPr>
+          <w:i/>
+        </w:rPr>
+        <w:t>Vodafone Australia set to build inaugural cyber defence and response centre, CIO Australia from IDG, viewed on 20 April 2017</w:t>
+      </w:r>
+      <w:r>
+        <w:t>, &lt;</w:t>
+      </w:r>
+      <w:hyperlink r:id="rId16" w:history="1">
         <w:r>
           <w:rPr>
             <w:rStyle w:val="Hyperlink"/>
@@ -1392,12 +3868,15 @@
         <w:t xml:space="preserve">Vodafone, 2017. </w:t>
       </w:r>
       <w:r>
+        <w:rPr>
+          <w:i/>
+        </w:rPr>
         <w:t>Vodafone Hutchison Australia Pty Limited</w:t>
       </w:r>
       <w:r>
         <w:t>, Vodafone, viewed 17 April 2017, &lt;</w:t>
       </w:r>
-      <w:hyperlink r:id="rId11" w:history="1">
+      <w:hyperlink r:id="rId17" w:history="1">
         <w:r>
           <w:rPr>
             <w:rStyle w:val="Hyperlink"/>
@@ -1420,13 +3899,141 @@
       </w:pPr>
     </w:p>
     <w:sectPr>
+      <w:footerReference w:type="even" r:id="rId18"/>
+      <w:footerReference w:type="default" r:id="rId19"/>
       <w:pgSz w:w="11900" w:h="16840"/>
       <w:pgMar w:top="1440" w:right="1440" w:bottom="1440" w:left="1440" w:header="708" w:footer="708" w:gutter="0"/>
       <w:cols w:space="708"/>
+      <w:titlePg/>
       <w:docGrid w:linePitch="360"/>
     </w:sectPr>
   </w:body>
 </w:document>
+</file>
+
+<file path=word/endnotes.xml><?xml version="1.0" encoding="utf-8"?>
+<w:endnotes xmlns:wpc="http://schemas.microsoft.com/office/word/2010/wordprocessingCanvas" xmlns:mo="http://schemas.microsoft.com/office/mac/office/2008/main" xmlns:mc="http://schemas.openxmlformats.org/markup-compatibility/2006" xmlns:mv="urn:schemas-microsoft-com:mac:vml" xmlns:o="urn:schemas-microsoft-com:office:office" xmlns:r="http://schemas.openxmlformats.org/officeDocument/2006/relationships" xmlns:m="http://schemas.openxmlformats.org/officeDocument/2006/math" xmlns:v="urn:schemas-microsoft-com:vml" xmlns:wp14="http://schemas.microsoft.com/office/word/2010/wordprocessingDrawing" xmlns:wp="http://schemas.openxmlformats.org/drawingml/2006/wordprocessingDrawing" xmlns:w10="urn:schemas-microsoft-com:office:word" xmlns:w="http://schemas.openxmlformats.org/wordprocessingml/2006/main" xmlns:w14="http://schemas.microsoft.com/office/word/2010/wordml" xmlns:w15="http://schemas.microsoft.com/office/word/2012/wordml" xmlns:wpg="http://schemas.microsoft.com/office/word/2010/wordprocessingGroup" xmlns:wpi="http://schemas.microsoft.com/office/word/2010/wordprocessingInk" xmlns:wne="http://schemas.microsoft.com/office/word/2006/wordml" xmlns:wps="http://schemas.microsoft.com/office/word/2010/wordprocessingShape" mc:Ignorable="w14 w15 wp14">
+  <w:endnote w:type="separator" w:id="-1">
+    <w:p>
+      <w:r>
+        <w:separator/>
+      </w:r>
+    </w:p>
+  </w:endnote>
+  <w:endnote w:type="continuationSeparator" w:id="0">
+    <w:p>
+      <w:r>
+        <w:continuationSeparator/>
+      </w:r>
+    </w:p>
+  </w:endnote>
+</w:endnotes>
+</file>
+
+<file path=word/footer1.xml><?xml version="1.0" encoding="utf-8"?>
+<w:ftr xmlns:wpc="http://schemas.microsoft.com/office/word/2010/wordprocessingCanvas" xmlns:mo="http://schemas.microsoft.com/office/mac/office/2008/main" xmlns:mc="http://schemas.openxmlformats.org/markup-compatibility/2006" xmlns:mv="urn:schemas-microsoft-com:mac:vml" xmlns:o="urn:schemas-microsoft-com:office:office" xmlns:r="http://schemas.openxmlformats.org/officeDocument/2006/relationships" xmlns:m="http://schemas.openxmlformats.org/officeDocument/2006/math" xmlns:v="urn:schemas-microsoft-com:vml" xmlns:wp14="http://schemas.microsoft.com/office/word/2010/wordprocessingDrawing" xmlns:wp="http://schemas.openxmlformats.org/drawingml/2006/wordprocessingDrawing" xmlns:w10="urn:schemas-microsoft-com:office:word" xmlns:w="http://schemas.openxmlformats.org/wordprocessingml/2006/main" xmlns:w14="http://schemas.microsoft.com/office/word/2010/wordml" xmlns:w15="http://schemas.microsoft.com/office/word/2012/wordml" xmlns:wpg="http://schemas.microsoft.com/office/word/2010/wordprocessingGroup" xmlns:wpi="http://schemas.microsoft.com/office/word/2010/wordprocessingInk" xmlns:wne="http://schemas.microsoft.com/office/word/2006/wordml" xmlns:wps="http://schemas.microsoft.com/office/word/2010/wordprocessingShape" mc:Ignorable="w14 w15 wp14">
+  <w:p>
+    <w:pPr>
+      <w:pStyle w:val="Footer"/>
+      <w:framePr w:wrap="none" w:vAnchor="text" w:hAnchor="margin" w:xAlign="center" w:y="1"/>
+      <w:rPr>
+        <w:rStyle w:val="PageNumber"/>
+      </w:rPr>
+    </w:pPr>
+    <w:r>
+      <w:rPr>
+        <w:rStyle w:val="PageNumber"/>
+      </w:rPr>
+      <w:fldChar w:fldCharType="begin"/>
+    </w:r>
+    <w:r>
+      <w:rPr>
+        <w:rStyle w:val="PageNumber"/>
+      </w:rPr>
+      <w:instrText xml:space="preserve">PAGE  </w:instrText>
+    </w:r>
+    <w:r>
+      <w:rPr>
+        <w:rStyle w:val="PageNumber"/>
+      </w:rPr>
+      <w:fldChar w:fldCharType="end"/>
+    </w:r>
+  </w:p>
+  <w:p>
+    <w:pPr>
+      <w:pStyle w:val="Footer"/>
+    </w:pPr>
+  </w:p>
+</w:ftr>
+</file>
+
+<file path=word/footer2.xml><?xml version="1.0" encoding="utf-8"?>
+<w:ftr xmlns:wpc="http://schemas.microsoft.com/office/word/2010/wordprocessingCanvas" xmlns:mo="http://schemas.microsoft.com/office/mac/office/2008/main" xmlns:mc="http://schemas.openxmlformats.org/markup-compatibility/2006" xmlns:mv="urn:schemas-microsoft-com:mac:vml" xmlns:o="urn:schemas-microsoft-com:office:office" xmlns:r="http://schemas.openxmlformats.org/officeDocument/2006/relationships" xmlns:m="http://schemas.openxmlformats.org/officeDocument/2006/math" xmlns:v="urn:schemas-microsoft-com:vml" xmlns:wp14="http://schemas.microsoft.com/office/word/2010/wordprocessingDrawing" xmlns:wp="http://schemas.openxmlformats.org/drawingml/2006/wordprocessingDrawing" xmlns:w10="urn:schemas-microsoft-com:office:word" xmlns:w="http://schemas.openxmlformats.org/wordprocessingml/2006/main" xmlns:w14="http://schemas.microsoft.com/office/word/2010/wordml" xmlns:w15="http://schemas.microsoft.com/office/word/2012/wordml" xmlns:wpg="http://schemas.microsoft.com/office/word/2010/wordprocessingGroup" xmlns:wpi="http://schemas.microsoft.com/office/word/2010/wordprocessingInk" xmlns:wne="http://schemas.microsoft.com/office/word/2006/wordml" xmlns:wps="http://schemas.microsoft.com/office/word/2010/wordprocessingShape" mc:Ignorable="w14 w15 wp14">
+  <w:p>
+    <w:pPr>
+      <w:pStyle w:val="Footer"/>
+      <w:framePr w:wrap="none" w:vAnchor="text" w:hAnchor="margin" w:xAlign="center" w:y="1"/>
+      <w:rPr>
+        <w:rStyle w:val="PageNumber"/>
+      </w:rPr>
+    </w:pPr>
+    <w:r>
+      <w:rPr>
+        <w:rStyle w:val="PageNumber"/>
+      </w:rPr>
+      <w:fldChar w:fldCharType="begin"/>
+    </w:r>
+    <w:r>
+      <w:rPr>
+        <w:rStyle w:val="PageNumber"/>
+      </w:rPr>
+      <w:instrText xml:space="preserve">PAGE  </w:instrText>
+    </w:r>
+    <w:r>
+      <w:rPr>
+        <w:rStyle w:val="PageNumber"/>
+      </w:rPr>
+      <w:fldChar w:fldCharType="separate"/>
+    </w:r>
+    <w:r>
+      <w:rPr>
+        <w:rStyle w:val="PageNumber"/>
+        <w:noProof/>
+      </w:rPr>
+      <w:t>7</w:t>
+    </w:r>
+    <w:r>
+      <w:rPr>
+        <w:rStyle w:val="PageNumber"/>
+      </w:rPr>
+      <w:fldChar w:fldCharType="end"/>
+    </w:r>
+  </w:p>
+  <w:p>
+    <w:pPr>
+      <w:pStyle w:val="Footer"/>
+    </w:pPr>
+  </w:p>
+</w:ftr>
+</file>
+
+<file path=word/footnotes.xml><?xml version="1.0" encoding="utf-8"?>
+<w:footnotes xmlns:wpc="http://schemas.microsoft.com/office/word/2010/wordprocessingCanvas" xmlns:mo="http://schemas.microsoft.com/office/mac/office/2008/main" xmlns:mc="http://schemas.openxmlformats.org/markup-compatibility/2006" xmlns:mv="urn:schemas-microsoft-com:mac:vml" xmlns:o="urn:schemas-microsoft-com:office:office" xmlns:r="http://schemas.openxmlformats.org/officeDocument/2006/relationships" xmlns:m="http://schemas.openxmlformats.org/officeDocument/2006/math" xmlns:v="urn:schemas-microsoft-com:vml" xmlns:wp14="http://schemas.microsoft.com/office/word/2010/wordprocessingDrawing" xmlns:wp="http://schemas.openxmlformats.org/drawingml/2006/wordprocessingDrawing" xmlns:w10="urn:schemas-microsoft-com:office:word" xmlns:w="http://schemas.openxmlformats.org/wordprocessingml/2006/main" xmlns:w14="http://schemas.microsoft.com/office/word/2010/wordml" xmlns:w15="http://schemas.microsoft.com/office/word/2012/wordml" xmlns:wpg="http://schemas.microsoft.com/office/word/2010/wordprocessingGroup" xmlns:wpi="http://schemas.microsoft.com/office/word/2010/wordprocessingInk" xmlns:wne="http://schemas.microsoft.com/office/word/2006/wordml" xmlns:wps="http://schemas.microsoft.com/office/word/2010/wordprocessingShape" mc:Ignorable="w14 w15 wp14">
+  <w:footnote w:type="separator" w:id="-1">
+    <w:p>
+      <w:r>
+        <w:separator/>
+      </w:r>
+    </w:p>
+  </w:footnote>
+  <w:footnote w:type="continuationSeparator" w:id="0">
+    <w:p>
+      <w:r>
+        <w:continuationSeparator/>
+      </w:r>
+    </w:p>
+  </w:footnote>
+</w:footnotes>
 </file>
 
 <file path=word/styles.xml><?xml version="1.0" encoding="utf-8"?>
@@ -1978,6 +4585,255 @@
       <w:color w:val="1F4D78" w:themeColor="accent1" w:themeShade="7F"/>
     </w:rPr>
   </w:style>
+  <w:style w:type="paragraph" w:styleId="TOCHeading">
+    <w:name w:val="TOC Heading"/>
+    <w:basedOn w:val="Heading1"/>
+    <w:next w:val="Normal"/>
+    <w:uiPriority w:val="39"/>
+    <w:unhideWhenUsed/>
+    <w:qFormat/>
+    <w:rsid w:val="000C0566"/>
+    <w:pPr>
+      <w:spacing w:before="480" w:line="276" w:lineRule="auto"/>
+      <w:outlineLvl w:val="9"/>
+    </w:pPr>
+    <w:rPr>
+      <w:b/>
+      <w:bCs/>
+      <w:sz w:val="28"/>
+      <w:szCs w:val="28"/>
+      <w:lang w:val="en-US"/>
+    </w:rPr>
+  </w:style>
+  <w:style w:type="paragraph" w:styleId="TOC1">
+    <w:name w:val="toc 1"/>
+    <w:basedOn w:val="Normal"/>
+    <w:next w:val="Normal"/>
+    <w:autoRedefine/>
+    <w:uiPriority w:val="39"/>
+    <w:unhideWhenUsed/>
+    <w:rsid w:val="000C0566"/>
+    <w:pPr>
+      <w:spacing w:before="120"/>
+    </w:pPr>
+    <w:rPr>
+      <w:b/>
+      <w:bCs/>
+    </w:rPr>
+  </w:style>
+  <w:style w:type="paragraph" w:styleId="TOC2">
+    <w:name w:val="toc 2"/>
+    <w:basedOn w:val="Normal"/>
+    <w:next w:val="Normal"/>
+    <w:autoRedefine/>
+    <w:uiPriority w:val="39"/>
+    <w:unhideWhenUsed/>
+    <w:rsid w:val="000C0566"/>
+    <w:pPr>
+      <w:ind w:left="240"/>
+    </w:pPr>
+    <w:rPr>
+      <w:b/>
+      <w:bCs/>
+      <w:sz w:val="22"/>
+      <w:szCs w:val="22"/>
+    </w:rPr>
+  </w:style>
+  <w:style w:type="paragraph" w:styleId="TOC3">
+    <w:name w:val="toc 3"/>
+    <w:basedOn w:val="Normal"/>
+    <w:next w:val="Normal"/>
+    <w:autoRedefine/>
+    <w:uiPriority w:val="39"/>
+    <w:semiHidden/>
+    <w:unhideWhenUsed/>
+    <w:rsid w:val="000C0566"/>
+    <w:pPr>
+      <w:ind w:left="480"/>
+    </w:pPr>
+    <w:rPr>
+      <w:sz w:val="22"/>
+      <w:szCs w:val="22"/>
+    </w:rPr>
+  </w:style>
+  <w:style w:type="paragraph" w:styleId="TOC4">
+    <w:name w:val="toc 4"/>
+    <w:basedOn w:val="Normal"/>
+    <w:next w:val="Normal"/>
+    <w:autoRedefine/>
+    <w:uiPriority w:val="39"/>
+    <w:semiHidden/>
+    <w:unhideWhenUsed/>
+    <w:rsid w:val="000C0566"/>
+    <w:pPr>
+      <w:ind w:left="720"/>
+    </w:pPr>
+    <w:rPr>
+      <w:sz w:val="20"/>
+      <w:szCs w:val="20"/>
+    </w:rPr>
+  </w:style>
+  <w:style w:type="paragraph" w:styleId="TOC5">
+    <w:name w:val="toc 5"/>
+    <w:basedOn w:val="Normal"/>
+    <w:next w:val="Normal"/>
+    <w:autoRedefine/>
+    <w:uiPriority w:val="39"/>
+    <w:semiHidden/>
+    <w:unhideWhenUsed/>
+    <w:rsid w:val="000C0566"/>
+    <w:pPr>
+      <w:ind w:left="960"/>
+    </w:pPr>
+    <w:rPr>
+      <w:sz w:val="20"/>
+      <w:szCs w:val="20"/>
+    </w:rPr>
+  </w:style>
+  <w:style w:type="paragraph" w:styleId="TOC6">
+    <w:name w:val="toc 6"/>
+    <w:basedOn w:val="Normal"/>
+    <w:next w:val="Normal"/>
+    <w:autoRedefine/>
+    <w:uiPriority w:val="39"/>
+    <w:semiHidden/>
+    <w:unhideWhenUsed/>
+    <w:rsid w:val="000C0566"/>
+    <w:pPr>
+      <w:ind w:left="1200"/>
+    </w:pPr>
+    <w:rPr>
+      <w:sz w:val="20"/>
+      <w:szCs w:val="20"/>
+    </w:rPr>
+  </w:style>
+  <w:style w:type="paragraph" w:styleId="TOC7">
+    <w:name w:val="toc 7"/>
+    <w:basedOn w:val="Normal"/>
+    <w:next w:val="Normal"/>
+    <w:autoRedefine/>
+    <w:uiPriority w:val="39"/>
+    <w:semiHidden/>
+    <w:unhideWhenUsed/>
+    <w:rsid w:val="000C0566"/>
+    <w:pPr>
+      <w:ind w:left="1440"/>
+    </w:pPr>
+    <w:rPr>
+      <w:sz w:val="20"/>
+      <w:szCs w:val="20"/>
+    </w:rPr>
+  </w:style>
+  <w:style w:type="paragraph" w:styleId="TOC8">
+    <w:name w:val="toc 8"/>
+    <w:basedOn w:val="Normal"/>
+    <w:next w:val="Normal"/>
+    <w:autoRedefine/>
+    <w:uiPriority w:val="39"/>
+    <w:semiHidden/>
+    <w:unhideWhenUsed/>
+    <w:rsid w:val="000C0566"/>
+    <w:pPr>
+      <w:ind w:left="1680"/>
+    </w:pPr>
+    <w:rPr>
+      <w:sz w:val="20"/>
+      <w:szCs w:val="20"/>
+    </w:rPr>
+  </w:style>
+  <w:style w:type="paragraph" w:styleId="TOC9">
+    <w:name w:val="toc 9"/>
+    <w:basedOn w:val="Normal"/>
+    <w:next w:val="Normal"/>
+    <w:autoRedefine/>
+    <w:uiPriority w:val="39"/>
+    <w:semiHidden/>
+    <w:unhideWhenUsed/>
+    <w:rsid w:val="000C0566"/>
+    <w:pPr>
+      <w:ind w:left="1920"/>
+    </w:pPr>
+    <w:rPr>
+      <w:sz w:val="20"/>
+      <w:szCs w:val="20"/>
+    </w:rPr>
+  </w:style>
+  <w:style w:type="paragraph" w:styleId="NoSpacing">
+    <w:name w:val="No Spacing"/>
+    <w:link w:val="NoSpacingChar"/>
+    <w:uiPriority w:val="1"/>
+    <w:qFormat/>
+    <w:rsid w:val="006E569F"/>
+    <w:rPr>
+      <w:rFonts w:eastAsiaTheme="minorEastAsia"/>
+      <w:sz w:val="22"/>
+      <w:szCs w:val="22"/>
+      <w:lang w:val="en-US" w:eastAsia="zh-CN"/>
+    </w:rPr>
+  </w:style>
+  <w:style w:type="character" w:customStyle="1" w:styleId="NoSpacingChar">
+    <w:name w:val="No Spacing Char"/>
+    <w:basedOn w:val="DefaultParagraphFont"/>
+    <w:link w:val="NoSpacing"/>
+    <w:uiPriority w:val="1"/>
+    <w:rsid w:val="006E569F"/>
+    <w:rPr>
+      <w:rFonts w:eastAsiaTheme="minorEastAsia"/>
+      <w:sz w:val="22"/>
+      <w:szCs w:val="22"/>
+      <w:lang w:val="en-US" w:eastAsia="zh-CN"/>
+    </w:rPr>
+  </w:style>
+  <w:style w:type="paragraph" w:styleId="Footer">
+    <w:name w:val="footer"/>
+    <w:basedOn w:val="Normal"/>
+    <w:link w:val="FooterChar"/>
+    <w:uiPriority w:val="99"/>
+    <w:unhideWhenUsed/>
+    <w:rsid w:val="0064153B"/>
+    <w:pPr>
+      <w:tabs>
+        <w:tab w:val="center" w:pos="4513"/>
+        <w:tab w:val="right" w:pos="9026"/>
+      </w:tabs>
+    </w:pPr>
+  </w:style>
+  <w:style w:type="character" w:customStyle="1" w:styleId="FooterChar">
+    <w:name w:val="Footer Char"/>
+    <w:basedOn w:val="DefaultParagraphFont"/>
+    <w:link w:val="Footer"/>
+    <w:uiPriority w:val="99"/>
+    <w:rsid w:val="0064153B"/>
+  </w:style>
+  <w:style w:type="character" w:styleId="PageNumber">
+    <w:name w:val="page number"/>
+    <w:basedOn w:val="DefaultParagraphFont"/>
+    <w:uiPriority w:val="99"/>
+    <w:semiHidden/>
+    <w:unhideWhenUsed/>
+    <w:rsid w:val="0064153B"/>
+  </w:style>
+  <w:style w:type="paragraph" w:styleId="Header">
+    <w:name w:val="header"/>
+    <w:basedOn w:val="Normal"/>
+    <w:link w:val="HeaderChar"/>
+    <w:uiPriority w:val="99"/>
+    <w:unhideWhenUsed/>
+    <w:rsid w:val="0064153B"/>
+    <w:pPr>
+      <w:tabs>
+        <w:tab w:val="center" w:pos="4513"/>
+        <w:tab w:val="right" w:pos="9026"/>
+      </w:tabs>
+    </w:pPr>
+  </w:style>
+  <w:style w:type="character" w:customStyle="1" w:styleId="HeaderChar">
+    <w:name w:val="Header Char"/>
+    <w:basedOn w:val="DefaultParagraphFont"/>
+    <w:link w:val="Header"/>
+    <w:uiPriority w:val="99"/>
+    <w:rsid w:val="0064153B"/>
+  </w:style>
 </w:styles>
 </file>
 
@@ -2240,4 +5096,35 @@
     </a:ext>
   </a:extLst>
 </a:theme>
+</file>
+
+<file path=customXml/item1.xml><?xml version="1.0" encoding="utf-8"?>
+<CoverPageProperties xmlns="http://schemas.microsoft.com/office/2006/coverPageProps">
+  <PublishDate/>
+  <Abstract/>
+  <CompanyAddress>PPIT (6676) ASSIGNMENT</CompanyAddress>
+  <CompanyPhone/>
+  <CompanyFax/>
+  <CompanyEmail/>
+</CoverPageProperties>
+</file>
+
+<file path=customXml/item2.xml><?xml version="1.0" encoding="utf-8"?>
+<b:Sources xmlns:b="http://schemas.openxmlformats.org/officeDocument/2006/bibliography" xmlns="http://schemas.openxmlformats.org/officeDocument/2006/bibliography" SelectedStyle="/APASixthEditionOfficeOnline.xsl" StyleName="APA"/>
+</file>
+
+<file path=customXml/itemProps1.xml><?xml version="1.0" encoding="utf-8"?>
+<ds:datastoreItem xmlns:ds="http://schemas.openxmlformats.org/officeDocument/2006/customXml" ds:itemID="{55AF091B-3C7A-41E3-B477-F2FDAA23CFDA}">
+  <ds:schemaRefs>
+    <ds:schemaRef ds:uri="http://schemas.microsoft.com/office/2006/coverPageProps"/>
+  </ds:schemaRefs>
+</ds:datastoreItem>
+</file>
+
+<file path=customXml/itemProps2.xml><?xml version="1.0" encoding="utf-8"?>
+<ds:datastoreItem xmlns:ds="http://schemas.openxmlformats.org/officeDocument/2006/customXml" ds:itemID="{A9108B9F-F6DC-574F-A7BE-F822E6DA9504}">
+  <ds:schemaRefs>
+    <ds:schemaRef ds:uri="http://schemas.openxmlformats.org/officeDocument/2006/bibliography"/>
+  </ds:schemaRefs>
+</ds:datastoreItem>
 </file>
</xml_diff>